<commit_message>
Add spec document of SocketBlocks
git-svn-id: http://ider-pc:721/svn/su@319 496343d1-74b1-2849-8041-70ec0ea91c20
</commit_message>
<xml_diff>
--- a/CSE687-OOD/Programs/Assigments/Project #4/Project #4 Analysis.docx
+++ b/CSE687-OOD/Programs/Assigments/Project #4/Project #4 Analysis.docx
@@ -51,7 +51,6 @@
         </w:rPr>
         <w:t>个不同版本的</w:t>
       </w:r>
-      <w:proofErr w:type="spellStart"/>
       <w:r>
         <w:rPr>
           <w:rFonts w:ascii="Courier New" w:hAnsi="Courier New" w:cs="Courier New"/>
@@ -60,7 +59,6 @@
         </w:rPr>
         <w:t>SocketCommunicator</w:t>
       </w:r>
-      <w:proofErr w:type="spellEnd"/>
       <w:r>
         <w:rPr>
           <w:rFonts w:ascii="Courier New" w:hAnsi="Courier New" w:cs="Courier New"/>
@@ -117,54 +115,8 @@
           <w:sz w:val="20"/>
           <w:szCs w:val="24"/>
         </w:rPr>
-        <w:t>SU\CSE687-OOD\Programs\</w:t>
-      </w:r>
-      <w:proofErr w:type="spellStart"/>
-      <w:r>
-        <w:rPr>
-          <w:rFonts w:ascii="Courier New" w:hAnsi="Courier New" w:cs="Courier New"/>
-          <w:sz w:val="20"/>
-          <w:szCs w:val="24"/>
-        </w:rPr>
-        <w:t>Assigments</w:t>
-      </w:r>
-      <w:proofErr w:type="spellEnd"/>
-      <w:r>
-        <w:rPr>
-          <w:rFonts w:ascii="Courier New" w:hAnsi="Courier New" w:cs="Courier New"/>
-          <w:sz w:val="20"/>
-          <w:szCs w:val="24"/>
-        </w:rPr>
-        <w:t>\Project #4\</w:t>
-      </w:r>
-      <w:proofErr w:type="spellStart"/>
-      <w:r>
-        <w:rPr>
-          <w:rFonts w:ascii="Courier New" w:hAnsi="Courier New" w:cs="Courier New"/>
-          <w:sz w:val="20"/>
-          <w:szCs w:val="24"/>
-        </w:rPr>
-        <w:t>SocketBlocks</w:t>
-      </w:r>
-      <w:proofErr w:type="spellEnd"/>
-      <w:r>
-        <w:rPr>
-          <w:rFonts w:ascii="Courier New" w:hAnsi="Courier New" w:cs="Courier New"/>
-          <w:sz w:val="20"/>
-          <w:szCs w:val="24"/>
-        </w:rPr>
-        <w:t>\</w:t>
-      </w:r>
-      <w:proofErr w:type="spellStart"/>
-      <w:r>
-        <w:rPr>
-          <w:rFonts w:ascii="Courier New" w:hAnsi="Courier New" w:cs="Courier New"/>
-          <w:sz w:val="20"/>
-          <w:szCs w:val="24"/>
-        </w:rPr>
-        <w:t>SocketCommunicator</w:t>
-      </w:r>
-      <w:proofErr w:type="spellEnd"/>
+        <w:t>SU\CSE687-OOD\Programs\Assigments\Project #4\SocketBlocks\SocketCommunicator</w:t>
+      </w:r>
     </w:p>
     <w:p>
       <w:pPr>
@@ -181,18 +133,8 @@
           <w:sz w:val="24"/>
           <w:szCs w:val="24"/>
         </w:rPr>
-        <w:t>Pro2: SU\CSE687-OOD\Examples\</w:t>
-      </w:r>
-      <w:proofErr w:type="spellStart"/>
-      <w:r>
-        <w:rPr>
-          <w:rFonts w:ascii="Courier New" w:hAnsi="Courier New" w:cs="Courier New"/>
-          <w:sz w:val="24"/>
-          <w:szCs w:val="24"/>
-        </w:rPr>
-        <w:t>SocketCommunicator</w:t>
-      </w:r>
-      <w:proofErr w:type="spellEnd"/>
+        <w:t>Pro2: SU\CSE687-OOD\Examples\SocketCommunicator</w:t>
+      </w:r>
     </w:p>
     <w:p>
       <w:pPr>
@@ -272,18 +214,8 @@
           <w:sz w:val="24"/>
           <w:szCs w:val="24"/>
         </w:rPr>
-        <w:t xml:space="preserve">Thread &amp; </w:t>
-      </w:r>
-      <w:proofErr w:type="spellStart"/>
-      <w:r>
-        <w:rPr>
-          <w:rFonts w:ascii="Courier New" w:hAnsi="Courier New" w:cs="Courier New"/>
-          <w:sz w:val="24"/>
-          <w:szCs w:val="24"/>
-        </w:rPr>
-        <w:t>Thread_Processing</w:t>
-      </w:r>
-      <w:proofErr w:type="spellEnd"/>
+        <w:t>Thread &amp; Thread_Processing</w:t>
+      </w:r>
     </w:p>
     <w:p>
       <w:pPr>
@@ -300,43 +232,15 @@
           <w:sz w:val="24"/>
           <w:szCs w:val="24"/>
         </w:rPr>
-        <w:t xml:space="preserve">Block &amp; Blocking </w:t>
-      </w:r>
-      <w:proofErr w:type="gramStart"/>
-      <w:r>
-        <w:rPr>
-          <w:rFonts w:ascii="Courier New" w:hAnsi="Courier New" w:cs="Courier New"/>
-          <w:sz w:val="24"/>
-          <w:szCs w:val="24"/>
-        </w:rPr>
-        <w:t>Queue</w:t>
-      </w:r>
-      <w:r>
-        <w:rPr>
-          <w:rFonts w:ascii="Courier New" w:hAnsi="Courier New" w:cs="Courier New"/>
-          <w:sz w:val="24"/>
-          <w:szCs w:val="24"/>
-        </w:rPr>
-        <w:t>(</w:t>
-      </w:r>
-      <w:proofErr w:type="spellStart"/>
-      <w:proofErr w:type="gramEnd"/>
-      <w:r>
-        <w:rPr>
-          <w:rFonts w:ascii="Courier New" w:hAnsi="Courier New" w:cs="Courier New"/>
-          <w:sz w:val="24"/>
-          <w:szCs w:val="24"/>
-        </w:rPr>
-        <w:t>BQueue</w:t>
-      </w:r>
-      <w:proofErr w:type="spellEnd"/>
-      <w:r>
-        <w:rPr>
-          <w:rFonts w:ascii="Courier New" w:hAnsi="Courier New" w:cs="Courier New"/>
-          <w:sz w:val="24"/>
-          <w:szCs w:val="24"/>
-        </w:rPr>
-        <w:t>&lt;&gt;)</w:t>
+        <w:t>Block &amp; Blocking Queue</w:t>
+      </w:r>
+      <w:r>
+        <w:rPr>
+          <w:rFonts w:ascii="Courier New" w:hAnsi="Courier New" w:cs="Courier New"/>
+          <w:sz w:val="24"/>
+          <w:szCs w:val="24"/>
+        </w:rPr>
+        <w:t>(BQueue&lt;&gt;)</w:t>
       </w:r>
     </w:p>
     <w:p>
@@ -408,7 +312,6 @@
         </w:rPr>
         <w:t>使用</w:t>
       </w:r>
-      <w:proofErr w:type="spellStart"/>
       <w:r>
         <w:rPr>
           <w:rFonts w:ascii="Courier New" w:hAnsi="Courier New" w:cs="Courier New"/>
@@ -417,7 +320,6 @@
         </w:rPr>
         <w:t>std:string</w:t>
       </w:r>
-      <w:proofErr w:type="spellEnd"/>
       <w:r>
         <w:rPr>
           <w:rFonts w:ascii="Courier New" w:hAnsi="Georgia" w:cs="Courier New"/>
@@ -534,7 +436,6 @@
         </w:rPr>
         <w:t>还添加了</w:t>
       </w:r>
-      <w:proofErr w:type="spellStart"/>
       <w:r>
         <w:rPr>
           <w:rFonts w:ascii="Courier New" w:hAnsi="Courier New" w:cs="Courier New"/>
@@ -543,7 +444,6 @@
         </w:rPr>
         <w:t>MsgHandler</w:t>
       </w:r>
-      <w:proofErr w:type="spellEnd"/>
       <w:r>
         <w:rPr>
           <w:rFonts w:ascii="Courier New" w:hAnsi="Georgia" w:cs="Courier New"/>
@@ -552,7 +452,6 @@
         </w:rPr>
         <w:t>和</w:t>
       </w:r>
-      <w:proofErr w:type="spellStart"/>
       <w:r>
         <w:rPr>
           <w:rFonts w:ascii="Courier New" w:hAnsi="Courier New" w:cs="Courier New"/>
@@ -561,7 +460,6 @@
         </w:rPr>
         <w:t>FileHandler</w:t>
       </w:r>
-      <w:proofErr w:type="spellEnd"/>
       <w:r>
         <w:rPr>
           <w:rFonts w:ascii="Courier New" w:hAnsi="Georgia" w:cs="Courier New"/>
@@ -570,23 +468,13 @@
         </w:rPr>
         <w:t>用来分别处理消息和文件的收发，这两个类中都包含了</w:t>
       </w:r>
-      <w:proofErr w:type="spellStart"/>
-      <w:r>
-        <w:rPr>
-          <w:rFonts w:ascii="Courier New" w:hAnsi="Courier New" w:cs="Courier New"/>
-          <w:sz w:val="24"/>
-          <w:szCs w:val="24"/>
-        </w:rPr>
-        <w:t>BQueue</w:t>
-      </w:r>
-      <w:proofErr w:type="spellEnd"/>
-      <w:r>
-        <w:rPr>
-          <w:rFonts w:ascii="Courier New" w:hAnsi="Courier New" w:cs="Courier New"/>
-          <w:sz w:val="24"/>
-          <w:szCs w:val="24"/>
-        </w:rPr>
-        <w:t>&lt;std::string&gt;</w:t>
+      <w:r>
+        <w:rPr>
+          <w:rFonts w:ascii="Courier New" w:hAnsi="Courier New" w:cs="Courier New"/>
+          <w:sz w:val="24"/>
+          <w:szCs w:val="24"/>
+        </w:rPr>
+        <w:t>BQueue&lt;std::string&gt;</w:t>
       </w:r>
       <w:r>
         <w:rPr>
@@ -703,7 +591,6 @@
           <w:szCs w:val="24"/>
         </w:rPr>
       </w:pPr>
-      <w:proofErr w:type="gramStart"/>
       <w:r>
         <w:rPr>
           <w:rFonts w:ascii="Courier New" w:hAnsi="Courier New" w:cs="Courier New"/>
@@ -713,32 +600,13 @@
         </w:rPr>
         <w:t>class</w:t>
       </w:r>
-      <w:proofErr w:type="gramEnd"/>
-      <w:r>
-        <w:rPr>
-          <w:rFonts w:ascii="Courier New" w:hAnsi="Courier New" w:cs="Courier New"/>
-          <w:sz w:val="24"/>
-          <w:szCs w:val="24"/>
-        </w:rPr>
-        <w:t xml:space="preserve"> </w:t>
-      </w:r>
-      <w:proofErr w:type="spellStart"/>
-      <w:r>
-        <w:rPr>
-          <w:rFonts w:ascii="Courier New" w:hAnsi="Courier New" w:cs="Courier New"/>
-          <w:sz w:val="24"/>
-          <w:szCs w:val="24"/>
-        </w:rPr>
-        <w:t>MsgReceiver_Proc</w:t>
-      </w:r>
-      <w:proofErr w:type="spellEnd"/>
-      <w:r>
-        <w:rPr>
-          <w:rFonts w:ascii="Courier New" w:hAnsi="Courier New" w:cs="Courier New"/>
-          <w:sz w:val="24"/>
-          <w:szCs w:val="24"/>
-        </w:rPr>
-        <w:t xml:space="preserve"> : </w:t>
+      <w:r>
+        <w:rPr>
+          <w:rFonts w:ascii="Courier New" w:hAnsi="Courier New" w:cs="Courier New"/>
+          <w:sz w:val="24"/>
+          <w:szCs w:val="24"/>
+        </w:rPr>
+        <w:t xml:space="preserve"> MsgReceiver_Proc : </w:t>
       </w:r>
       <w:r>
         <w:rPr>
@@ -755,43 +623,7 @@
           <w:sz w:val="24"/>
           <w:szCs w:val="24"/>
         </w:rPr>
-        <w:t xml:space="preserve"> </w:t>
-      </w:r>
-      <w:proofErr w:type="spellStart"/>
-      <w:r>
-        <w:rPr>
-          <w:rFonts w:ascii="Courier New" w:hAnsi="Courier New" w:cs="Courier New"/>
-          <w:sz w:val="24"/>
-          <w:szCs w:val="24"/>
-        </w:rPr>
-        <w:t>Thread_Processing</w:t>
-      </w:r>
-      <w:proofErr w:type="spellEnd"/>
-      <w:r>
-        <w:rPr>
-          <w:rFonts w:ascii="Courier New" w:hAnsi="Courier New" w:cs="Courier New"/>
-          <w:sz w:val="24"/>
-          <w:szCs w:val="24"/>
-        </w:rPr>
-        <w:t>&lt;</w:t>
-      </w:r>
-      <w:proofErr w:type="spellStart"/>
-      <w:r>
-        <w:rPr>
-          <w:rFonts w:ascii="Courier New" w:hAnsi="Courier New" w:cs="Courier New"/>
-          <w:sz w:val="24"/>
-          <w:szCs w:val="24"/>
-        </w:rPr>
-        <w:t>MsgReceiver_Proc</w:t>
-      </w:r>
-      <w:proofErr w:type="spellEnd"/>
-      <w:r>
-        <w:rPr>
-          <w:rFonts w:ascii="Courier New" w:hAnsi="Courier New" w:cs="Courier New"/>
-          <w:sz w:val="24"/>
-          <w:szCs w:val="24"/>
-        </w:rPr>
-        <w:t>&gt;</w:t>
+        <w:t xml:space="preserve"> Thread_Processing&lt;MsgReceiver_Proc&gt;</w:t>
       </w:r>
     </w:p>
     <w:p>
@@ -806,7 +638,6 @@
           <w:szCs w:val="24"/>
         </w:rPr>
       </w:pPr>
-      <w:proofErr w:type="gramStart"/>
       <w:r>
         <w:rPr>
           <w:rFonts w:ascii="Courier New" w:hAnsi="Courier New" w:cs="Courier New"/>
@@ -816,32 +647,13 @@
         </w:rPr>
         <w:t>class</w:t>
       </w:r>
-      <w:proofErr w:type="gramEnd"/>
-      <w:r>
-        <w:rPr>
-          <w:rFonts w:ascii="Courier New" w:hAnsi="Courier New" w:cs="Courier New"/>
-          <w:sz w:val="24"/>
-          <w:szCs w:val="24"/>
-        </w:rPr>
-        <w:t xml:space="preserve"> </w:t>
-      </w:r>
-      <w:proofErr w:type="spellStart"/>
-      <w:r>
-        <w:rPr>
-          <w:rFonts w:ascii="Courier New" w:hAnsi="Courier New" w:cs="Courier New"/>
-          <w:sz w:val="24"/>
-          <w:szCs w:val="24"/>
-        </w:rPr>
-        <w:t>FileReceiver_Proc</w:t>
-      </w:r>
-      <w:proofErr w:type="spellEnd"/>
-      <w:r>
-        <w:rPr>
-          <w:rFonts w:ascii="Courier New" w:hAnsi="Courier New" w:cs="Courier New"/>
-          <w:sz w:val="24"/>
-          <w:szCs w:val="24"/>
-        </w:rPr>
-        <w:t xml:space="preserve"> : </w:t>
+      <w:r>
+        <w:rPr>
+          <w:rFonts w:ascii="Courier New" w:hAnsi="Courier New" w:cs="Courier New"/>
+          <w:sz w:val="24"/>
+          <w:szCs w:val="24"/>
+        </w:rPr>
+        <w:t xml:space="preserve"> FileReceiver_Proc : </w:t>
       </w:r>
       <w:r>
         <w:rPr>
@@ -858,43 +670,7 @@
           <w:sz w:val="24"/>
           <w:szCs w:val="24"/>
         </w:rPr>
-        <w:t xml:space="preserve"> </w:t>
-      </w:r>
-      <w:proofErr w:type="spellStart"/>
-      <w:r>
-        <w:rPr>
-          <w:rFonts w:ascii="Courier New" w:hAnsi="Courier New" w:cs="Courier New"/>
-          <w:sz w:val="24"/>
-          <w:szCs w:val="24"/>
-        </w:rPr>
-        <w:t>Thread_Processing</w:t>
-      </w:r>
-      <w:proofErr w:type="spellEnd"/>
-      <w:r>
-        <w:rPr>
-          <w:rFonts w:ascii="Courier New" w:hAnsi="Courier New" w:cs="Courier New"/>
-          <w:sz w:val="24"/>
-          <w:szCs w:val="24"/>
-        </w:rPr>
-        <w:t>&lt;</w:t>
-      </w:r>
-      <w:proofErr w:type="spellStart"/>
-      <w:r>
-        <w:rPr>
-          <w:rFonts w:ascii="Courier New" w:hAnsi="Courier New" w:cs="Courier New"/>
-          <w:sz w:val="24"/>
-          <w:szCs w:val="24"/>
-        </w:rPr>
-        <w:t>FileReceiver_Proc</w:t>
-      </w:r>
-      <w:proofErr w:type="spellEnd"/>
-      <w:r>
-        <w:rPr>
-          <w:rFonts w:ascii="Courier New" w:hAnsi="Courier New" w:cs="Courier New"/>
-          <w:sz w:val="24"/>
-          <w:szCs w:val="24"/>
-        </w:rPr>
-        <w:t>&gt;</w:t>
+        <w:t xml:space="preserve"> Thread_Processing&lt;FileReceiver_Proc&gt;</w:t>
       </w:r>
     </w:p>
     <w:p>
@@ -909,7 +685,6 @@
           <w:szCs w:val="24"/>
         </w:rPr>
       </w:pPr>
-      <w:proofErr w:type="gramStart"/>
       <w:r>
         <w:rPr>
           <w:rFonts w:ascii="Courier New" w:hAnsi="Courier New" w:cs="Courier New"/>
@@ -919,32 +694,13 @@
         </w:rPr>
         <w:t>class</w:t>
       </w:r>
-      <w:proofErr w:type="gramEnd"/>
-      <w:r>
-        <w:rPr>
-          <w:rFonts w:ascii="Courier New" w:hAnsi="Courier New" w:cs="Courier New"/>
-          <w:sz w:val="24"/>
-          <w:szCs w:val="24"/>
-        </w:rPr>
-        <w:t xml:space="preserve"> </w:t>
-      </w:r>
-      <w:proofErr w:type="spellStart"/>
-      <w:r>
-        <w:rPr>
-          <w:rFonts w:ascii="Courier New" w:hAnsi="Courier New" w:cs="Courier New"/>
-          <w:sz w:val="24"/>
-          <w:szCs w:val="24"/>
-        </w:rPr>
-        <w:t>FileSender_Proc</w:t>
-      </w:r>
-      <w:proofErr w:type="spellEnd"/>
-      <w:r>
-        <w:rPr>
-          <w:rFonts w:ascii="Courier New" w:hAnsi="Courier New" w:cs="Courier New"/>
-          <w:sz w:val="24"/>
-          <w:szCs w:val="24"/>
-        </w:rPr>
-        <w:t xml:space="preserve"> : </w:t>
+      <w:r>
+        <w:rPr>
+          <w:rFonts w:ascii="Courier New" w:hAnsi="Courier New" w:cs="Courier New"/>
+          <w:sz w:val="24"/>
+          <w:szCs w:val="24"/>
+        </w:rPr>
+        <w:t xml:space="preserve"> FileSender_Proc : </w:t>
       </w:r>
       <w:r>
         <w:rPr>
@@ -961,43 +717,7 @@
           <w:sz w:val="24"/>
           <w:szCs w:val="24"/>
         </w:rPr>
-        <w:t xml:space="preserve"> </w:t>
-      </w:r>
-      <w:proofErr w:type="spellStart"/>
-      <w:r>
-        <w:rPr>
-          <w:rFonts w:ascii="Courier New" w:hAnsi="Courier New" w:cs="Courier New"/>
-          <w:sz w:val="24"/>
-          <w:szCs w:val="24"/>
-        </w:rPr>
-        <w:t>Thread_Processing</w:t>
-      </w:r>
-      <w:proofErr w:type="spellEnd"/>
-      <w:r>
-        <w:rPr>
-          <w:rFonts w:ascii="Courier New" w:hAnsi="Courier New" w:cs="Courier New"/>
-          <w:sz w:val="24"/>
-          <w:szCs w:val="24"/>
-        </w:rPr>
-        <w:t>&lt;</w:t>
-      </w:r>
-      <w:proofErr w:type="spellStart"/>
-      <w:r>
-        <w:rPr>
-          <w:rFonts w:ascii="Courier New" w:hAnsi="Courier New" w:cs="Courier New"/>
-          <w:sz w:val="24"/>
-          <w:szCs w:val="24"/>
-        </w:rPr>
-        <w:t>FileSender_Proc</w:t>
-      </w:r>
-      <w:proofErr w:type="spellEnd"/>
-      <w:r>
-        <w:rPr>
-          <w:rFonts w:ascii="Courier New" w:hAnsi="Courier New" w:cs="Courier New"/>
-          <w:sz w:val="24"/>
-          <w:szCs w:val="24"/>
-        </w:rPr>
-        <w:t>&gt;</w:t>
+        <w:t xml:space="preserve"> Thread_Processing&lt;FileSender_Proc&gt;</w:t>
       </w:r>
     </w:p>
     <w:p>
@@ -1012,7 +732,6 @@
           <w:szCs w:val="24"/>
         </w:rPr>
       </w:pPr>
-      <w:proofErr w:type="gramStart"/>
       <w:r>
         <w:rPr>
           <w:rFonts w:ascii="Courier New" w:hAnsi="Courier New" w:cs="Courier New"/>
@@ -1022,32 +741,13 @@
         </w:rPr>
         <w:t>class</w:t>
       </w:r>
-      <w:proofErr w:type="gramEnd"/>
-      <w:r>
-        <w:rPr>
-          <w:rFonts w:ascii="Courier New" w:hAnsi="Courier New" w:cs="Courier New"/>
-          <w:sz w:val="24"/>
-          <w:szCs w:val="24"/>
-        </w:rPr>
-        <w:t xml:space="preserve"> </w:t>
-      </w:r>
-      <w:proofErr w:type="spellStart"/>
-      <w:r>
-        <w:rPr>
-          <w:rFonts w:ascii="Courier New" w:hAnsi="Courier New" w:cs="Courier New"/>
-          <w:sz w:val="24"/>
-          <w:szCs w:val="24"/>
-        </w:rPr>
-        <w:t>MsgSender_Proc</w:t>
-      </w:r>
-      <w:proofErr w:type="spellEnd"/>
-      <w:r>
-        <w:rPr>
-          <w:rFonts w:ascii="Courier New" w:hAnsi="Courier New" w:cs="Courier New"/>
-          <w:sz w:val="24"/>
-          <w:szCs w:val="24"/>
-        </w:rPr>
-        <w:t xml:space="preserve"> : </w:t>
+      <w:r>
+        <w:rPr>
+          <w:rFonts w:ascii="Courier New" w:hAnsi="Courier New" w:cs="Courier New"/>
+          <w:sz w:val="24"/>
+          <w:szCs w:val="24"/>
+        </w:rPr>
+        <w:t xml:space="preserve"> MsgSender_Proc : </w:t>
       </w:r>
       <w:r>
         <w:rPr>
@@ -1064,43 +764,7 @@
           <w:sz w:val="24"/>
           <w:szCs w:val="24"/>
         </w:rPr>
-        <w:t xml:space="preserve"> </w:t>
-      </w:r>
-      <w:proofErr w:type="spellStart"/>
-      <w:r>
-        <w:rPr>
-          <w:rFonts w:ascii="Courier New" w:hAnsi="Courier New" w:cs="Courier New"/>
-          <w:sz w:val="24"/>
-          <w:szCs w:val="24"/>
-        </w:rPr>
-        <w:t>Thread_Processing</w:t>
-      </w:r>
-      <w:proofErr w:type="spellEnd"/>
-      <w:r>
-        <w:rPr>
-          <w:rFonts w:ascii="Courier New" w:hAnsi="Courier New" w:cs="Courier New"/>
-          <w:sz w:val="24"/>
-          <w:szCs w:val="24"/>
-        </w:rPr>
-        <w:t>&lt;</w:t>
-      </w:r>
-      <w:proofErr w:type="spellStart"/>
-      <w:r>
-        <w:rPr>
-          <w:rFonts w:ascii="Courier New" w:hAnsi="Courier New" w:cs="Courier New"/>
-          <w:sz w:val="24"/>
-          <w:szCs w:val="24"/>
-        </w:rPr>
-        <w:t>MsgSender_Proc</w:t>
-      </w:r>
-      <w:proofErr w:type="spellEnd"/>
-      <w:r>
-        <w:rPr>
-          <w:rFonts w:ascii="Courier New" w:hAnsi="Courier New" w:cs="Courier New"/>
-          <w:sz w:val="24"/>
-          <w:szCs w:val="24"/>
-        </w:rPr>
-        <w:t>&gt;</w:t>
+        <w:t xml:space="preserve"> Thread_Processing&lt;MsgSender_Proc&gt;</w:t>
       </w:r>
     </w:p>
     <w:p>
@@ -1152,7 +816,6 @@
           <w:szCs w:val="24"/>
         </w:rPr>
       </w:pPr>
-      <w:proofErr w:type="gramStart"/>
       <w:r>
         <w:rPr>
           <w:rFonts w:ascii="Courier New" w:hAnsi="Courier New" w:cs="Courier New"/>
@@ -1162,32 +825,13 @@
         </w:rPr>
         <w:t>class</w:t>
       </w:r>
-      <w:proofErr w:type="gramEnd"/>
-      <w:r>
-        <w:rPr>
-          <w:rFonts w:ascii="Courier New" w:hAnsi="Courier New" w:cs="Courier New"/>
-          <w:sz w:val="24"/>
-          <w:szCs w:val="24"/>
-        </w:rPr>
-        <w:t xml:space="preserve"> </w:t>
-      </w:r>
-      <w:proofErr w:type="spellStart"/>
-      <w:r>
-        <w:rPr>
-          <w:rFonts w:ascii="Courier New" w:hAnsi="Courier New" w:cs="Courier New"/>
-          <w:sz w:val="24"/>
-          <w:szCs w:val="24"/>
-        </w:rPr>
-        <w:t>SendThreadProc</w:t>
-      </w:r>
-      <w:proofErr w:type="spellEnd"/>
-      <w:r>
-        <w:rPr>
-          <w:rFonts w:ascii="Courier New" w:hAnsi="Courier New" w:cs="Courier New"/>
-          <w:sz w:val="24"/>
-          <w:szCs w:val="24"/>
-        </w:rPr>
-        <w:t xml:space="preserve"> : </w:t>
+      <w:r>
+        <w:rPr>
+          <w:rFonts w:ascii="Courier New" w:hAnsi="Courier New" w:cs="Courier New"/>
+          <w:sz w:val="24"/>
+          <w:szCs w:val="24"/>
+        </w:rPr>
+        <w:t xml:space="preserve"> SendThreadProc : </w:t>
       </w:r>
       <w:r>
         <w:rPr>
@@ -1204,43 +848,7 @@
           <w:sz w:val="24"/>
           <w:szCs w:val="24"/>
         </w:rPr>
-        <w:t xml:space="preserve"> </w:t>
-      </w:r>
-      <w:proofErr w:type="spellStart"/>
-      <w:r>
-        <w:rPr>
-          <w:rFonts w:ascii="Courier New" w:hAnsi="Courier New" w:cs="Courier New"/>
-          <w:sz w:val="24"/>
-          <w:szCs w:val="24"/>
-        </w:rPr>
-        <w:t>Thread_Processing</w:t>
-      </w:r>
-      <w:proofErr w:type="spellEnd"/>
-      <w:r>
-        <w:rPr>
-          <w:rFonts w:ascii="Courier New" w:hAnsi="Courier New" w:cs="Courier New"/>
-          <w:sz w:val="24"/>
-          <w:szCs w:val="24"/>
-        </w:rPr>
-        <w:t>&lt;</w:t>
-      </w:r>
-      <w:proofErr w:type="spellStart"/>
-      <w:r>
-        <w:rPr>
-          <w:rFonts w:ascii="Courier New" w:hAnsi="Courier New" w:cs="Courier New"/>
-          <w:sz w:val="24"/>
-          <w:szCs w:val="24"/>
-        </w:rPr>
-        <w:t>SendThreadProc</w:t>
-      </w:r>
-      <w:proofErr w:type="spellEnd"/>
-      <w:r>
-        <w:rPr>
-          <w:rFonts w:ascii="Courier New" w:hAnsi="Courier New" w:cs="Courier New"/>
-          <w:sz w:val="24"/>
-          <w:szCs w:val="24"/>
-        </w:rPr>
-        <w:t>&gt;</w:t>
+        <w:t xml:space="preserve"> Thread_Processing&lt;SendThreadProc&gt;</w:t>
       </w:r>
     </w:p>
     <w:p>
@@ -1255,7 +863,6 @@
           <w:szCs w:val="24"/>
         </w:rPr>
       </w:pPr>
-      <w:proofErr w:type="gramStart"/>
       <w:r>
         <w:rPr>
           <w:rFonts w:ascii="Courier New" w:hAnsi="Courier New" w:cs="Courier New"/>
@@ -1265,32 +872,13 @@
         </w:rPr>
         <w:t>class</w:t>
       </w:r>
-      <w:proofErr w:type="gramEnd"/>
-      <w:r>
-        <w:rPr>
-          <w:rFonts w:ascii="Courier New" w:hAnsi="Courier New" w:cs="Courier New"/>
-          <w:sz w:val="24"/>
-          <w:szCs w:val="24"/>
-        </w:rPr>
-        <w:t xml:space="preserve"> </w:t>
-      </w:r>
-      <w:proofErr w:type="spellStart"/>
-      <w:r>
-        <w:rPr>
-          <w:rFonts w:ascii="Courier New" w:hAnsi="Courier New" w:cs="Courier New"/>
-          <w:sz w:val="24"/>
-          <w:szCs w:val="24"/>
-        </w:rPr>
-        <w:t>ConnectHandler</w:t>
-      </w:r>
-      <w:proofErr w:type="spellEnd"/>
-      <w:r>
-        <w:rPr>
-          <w:rFonts w:ascii="Courier New" w:hAnsi="Courier New" w:cs="Courier New"/>
-          <w:sz w:val="24"/>
-          <w:szCs w:val="24"/>
-        </w:rPr>
-        <w:t xml:space="preserve"> : </w:t>
+      <w:r>
+        <w:rPr>
+          <w:rFonts w:ascii="Courier New" w:hAnsi="Courier New" w:cs="Courier New"/>
+          <w:sz w:val="24"/>
+          <w:szCs w:val="24"/>
+        </w:rPr>
+        <w:t xml:space="preserve"> ConnectHandler : </w:t>
       </w:r>
       <w:r>
         <w:rPr>
@@ -1307,43 +895,7 @@
           <w:sz w:val="24"/>
           <w:szCs w:val="24"/>
         </w:rPr>
-        <w:t xml:space="preserve"> </w:t>
-      </w:r>
-      <w:proofErr w:type="spellStart"/>
-      <w:r>
-        <w:rPr>
-          <w:rFonts w:ascii="Courier New" w:hAnsi="Courier New" w:cs="Courier New"/>
-          <w:sz w:val="24"/>
-          <w:szCs w:val="24"/>
-        </w:rPr>
-        <w:t>Thread_Processing</w:t>
-      </w:r>
-      <w:proofErr w:type="spellEnd"/>
-      <w:r>
-        <w:rPr>
-          <w:rFonts w:ascii="Courier New" w:hAnsi="Courier New" w:cs="Courier New"/>
-          <w:sz w:val="24"/>
-          <w:szCs w:val="24"/>
-        </w:rPr>
-        <w:t>&lt;</w:t>
-      </w:r>
-      <w:proofErr w:type="spellStart"/>
-      <w:r>
-        <w:rPr>
-          <w:rFonts w:ascii="Courier New" w:hAnsi="Courier New" w:cs="Courier New"/>
-          <w:sz w:val="24"/>
-          <w:szCs w:val="24"/>
-        </w:rPr>
-        <w:t>ConnectHandler</w:t>
-      </w:r>
-      <w:proofErr w:type="spellEnd"/>
-      <w:r>
-        <w:rPr>
-          <w:rFonts w:ascii="Courier New" w:hAnsi="Courier New" w:cs="Courier New"/>
-          <w:sz w:val="24"/>
-          <w:szCs w:val="24"/>
-        </w:rPr>
-        <w:t>&gt;</w:t>
+        <w:t xml:space="preserve"> Thread_Processing&lt;ConnectHandler&gt;</w:t>
       </w:r>
     </w:p>
     <w:p>
@@ -1358,7 +910,6 @@
           <w:szCs w:val="24"/>
         </w:rPr>
       </w:pPr>
-      <w:proofErr w:type="gramStart"/>
       <w:r>
         <w:rPr>
           <w:rFonts w:ascii="Courier New" w:hAnsi="Courier New" w:cs="Courier New"/>
@@ -1368,32 +919,13 @@
         </w:rPr>
         <w:t>class</w:t>
       </w:r>
-      <w:proofErr w:type="gramEnd"/>
-      <w:r>
-        <w:rPr>
-          <w:rFonts w:ascii="Courier New" w:hAnsi="Courier New" w:cs="Courier New"/>
-          <w:sz w:val="24"/>
-          <w:szCs w:val="24"/>
-        </w:rPr>
-        <w:t xml:space="preserve"> </w:t>
-      </w:r>
-      <w:proofErr w:type="spellStart"/>
-      <w:r>
-        <w:rPr>
-          <w:rFonts w:ascii="Courier New" w:hAnsi="Courier New" w:cs="Courier New"/>
-          <w:sz w:val="24"/>
-          <w:szCs w:val="24"/>
-        </w:rPr>
-        <w:t>ListenProc</w:t>
-      </w:r>
-      <w:proofErr w:type="spellEnd"/>
-      <w:r>
-        <w:rPr>
-          <w:rFonts w:ascii="Courier New" w:hAnsi="Courier New" w:cs="Courier New"/>
-          <w:sz w:val="24"/>
-          <w:szCs w:val="24"/>
-        </w:rPr>
-        <w:t xml:space="preserve"> : </w:t>
+      <w:r>
+        <w:rPr>
+          <w:rFonts w:ascii="Courier New" w:hAnsi="Courier New" w:cs="Courier New"/>
+          <w:sz w:val="24"/>
+          <w:szCs w:val="24"/>
+        </w:rPr>
+        <w:t xml:space="preserve"> ListenProc : </w:t>
       </w:r>
       <w:r>
         <w:rPr>
@@ -1410,43 +942,7 @@
           <w:sz w:val="24"/>
           <w:szCs w:val="24"/>
         </w:rPr>
-        <w:t xml:space="preserve"> </w:t>
-      </w:r>
-      <w:proofErr w:type="spellStart"/>
-      <w:r>
-        <w:rPr>
-          <w:rFonts w:ascii="Courier New" w:hAnsi="Courier New" w:cs="Courier New"/>
-          <w:sz w:val="24"/>
-          <w:szCs w:val="24"/>
-        </w:rPr>
-        <w:t>Thread_Processing</w:t>
-      </w:r>
-      <w:proofErr w:type="spellEnd"/>
-      <w:r>
-        <w:rPr>
-          <w:rFonts w:ascii="Courier New" w:hAnsi="Courier New" w:cs="Courier New"/>
-          <w:sz w:val="24"/>
-          <w:szCs w:val="24"/>
-        </w:rPr>
-        <w:t>&lt;</w:t>
-      </w:r>
-      <w:proofErr w:type="spellStart"/>
-      <w:r>
-        <w:rPr>
-          <w:rFonts w:ascii="Courier New" w:hAnsi="Courier New" w:cs="Courier New"/>
-          <w:sz w:val="24"/>
-          <w:szCs w:val="24"/>
-        </w:rPr>
-        <w:t>ListenProc</w:t>
-      </w:r>
-      <w:proofErr w:type="spellEnd"/>
-      <w:r>
-        <w:rPr>
-          <w:rFonts w:ascii="Courier New" w:hAnsi="Courier New" w:cs="Courier New"/>
-          <w:sz w:val="24"/>
-          <w:szCs w:val="24"/>
-        </w:rPr>
-        <w:t>&gt;</w:t>
+        <w:t xml:space="preserve"> Thread_Processing&lt;ListenProc&gt;</w:t>
       </w:r>
     </w:p>
     <w:p>
@@ -1517,7 +1013,6 @@
         </w:rPr>
         <w:t>继承</w:t>
       </w:r>
-      <w:proofErr w:type="spellStart"/>
       <w:r>
         <w:rPr>
           <w:rFonts w:ascii="Courier New" w:hAnsi="Courier New" w:cs="Courier New"/>
@@ -1527,7 +1022,6 @@
         </w:rPr>
         <w:t>Thread_Processing</w:t>
       </w:r>
-      <w:proofErr w:type="spellEnd"/>
       <w:r>
         <w:rPr>
           <w:rFonts w:ascii="Courier New" w:hAnsi="Georgia" w:cs="Courier New"/>
@@ -1613,7 +1107,6 @@
         </w:rPr>
         <w:t>，传入可以获得</w:t>
       </w:r>
-      <w:proofErr w:type="spellStart"/>
       <w:r>
         <w:rPr>
           <w:rFonts w:ascii="Courier New" w:hAnsi="Courier New" w:cs="Courier New"/>
@@ -1622,7 +1115,6 @@
         </w:rPr>
         <w:t>BQueue</w:t>
       </w:r>
-      <w:proofErr w:type="spellEnd"/>
       <w:r>
         <w:rPr>
           <w:rFonts w:ascii="Courier New" w:hAnsi="Georgia" w:cs="Courier New"/>
@@ -1673,41 +1165,13 @@
         </w:rPr>
         <w:t>：</w:t>
       </w:r>
-      <w:proofErr w:type="spellStart"/>
-      <w:r>
-        <w:rPr>
-          <w:rFonts w:ascii="Courier New" w:hAnsi="Courier New" w:cs="Courier New"/>
-          <w:sz w:val="24"/>
-          <w:szCs w:val="24"/>
-        </w:rPr>
-        <w:t>MsgReceiver_Proc</w:t>
-      </w:r>
-      <w:proofErr w:type="spellEnd"/>
-      <w:r>
-        <w:rPr>
-          <w:rFonts w:ascii="Courier New" w:hAnsi="Courier New" w:cs="Courier New"/>
-          <w:sz w:val="24"/>
-          <w:szCs w:val="24"/>
-        </w:rPr>
-        <w:t>(</w:t>
-      </w:r>
-      <w:proofErr w:type="spellStart"/>
-      <w:r>
-        <w:rPr>
-          <w:rFonts w:ascii="Courier New" w:hAnsi="Courier New" w:cs="Courier New"/>
-          <w:sz w:val="24"/>
-          <w:szCs w:val="24"/>
-        </w:rPr>
-        <w:t>IMsgHandler</w:t>
-      </w:r>
-      <w:proofErr w:type="spellEnd"/>
-      <w:r>
-        <w:rPr>
-          <w:rFonts w:ascii="Courier New" w:hAnsi="Courier New" w:cs="Courier New"/>
-          <w:sz w:val="24"/>
-          <w:szCs w:val="24"/>
-        </w:rPr>
-        <w:t>* )</w:t>
+      <w:r>
+        <w:rPr>
+          <w:rFonts w:ascii="Courier New" w:hAnsi="Courier New" w:cs="Courier New"/>
+          <w:sz w:val="24"/>
+          <w:szCs w:val="24"/>
+        </w:rPr>
+        <w:t>MsgReceiver_Proc(IMsgHandler* )</w:t>
       </w:r>
     </w:p>
     <w:p>
@@ -1743,41 +1207,13 @@
         </w:rPr>
         <w:t>的格式为：</w:t>
       </w:r>
-      <w:proofErr w:type="spellStart"/>
-      <w:r>
-        <w:rPr>
-          <w:rFonts w:ascii="Courier New" w:hAnsi="Courier New" w:cs="Courier New"/>
-          <w:sz w:val="24"/>
-          <w:szCs w:val="24"/>
-        </w:rPr>
-        <w:t>SendThreadProc</w:t>
-      </w:r>
-      <w:proofErr w:type="spellEnd"/>
-      <w:r>
-        <w:rPr>
-          <w:rFonts w:ascii="Courier New" w:hAnsi="Courier New" w:cs="Courier New"/>
-          <w:sz w:val="24"/>
-          <w:szCs w:val="24"/>
-        </w:rPr>
-        <w:t xml:space="preserve">(Socket&amp; , </w:t>
-      </w:r>
-      <w:proofErr w:type="spellStart"/>
-      <w:r>
-        <w:rPr>
-          <w:rFonts w:ascii="Courier New" w:hAnsi="Courier New" w:cs="Courier New"/>
-          <w:sz w:val="24"/>
-          <w:szCs w:val="24"/>
-        </w:rPr>
-        <w:t>BQueue</w:t>
-      </w:r>
-      <w:proofErr w:type="spellEnd"/>
-      <w:r>
-        <w:rPr>
-          <w:rFonts w:ascii="Courier New" w:hAnsi="Courier New" w:cs="Courier New"/>
-          <w:sz w:val="24"/>
-          <w:szCs w:val="24"/>
-        </w:rPr>
-        <w:t xml:space="preserve">&lt;Message&gt;&amp; ) </w:t>
+      <w:r>
+        <w:rPr>
+          <w:rFonts w:ascii="Courier New" w:hAnsi="Courier New" w:cs="Courier New"/>
+          <w:sz w:val="24"/>
+          <w:szCs w:val="24"/>
+        </w:rPr>
+        <w:t xml:space="preserve">SendThreadProc(Socket&amp; , BQueue&lt;Message&gt;&amp; ) </w:t>
       </w:r>
     </w:p>
     <w:p>
@@ -1998,7 +1434,6 @@
         </w:rPr>
         <w:t>中首先获取</w:t>
       </w:r>
-      <w:proofErr w:type="spellStart"/>
       <w:r>
         <w:rPr>
           <w:rFonts w:ascii="Courier New" w:hAnsi="Courier New" w:cs="Courier New"/>
@@ -2007,7 +1442,6 @@
         </w:rPr>
         <w:t>BQueue</w:t>
       </w:r>
-      <w:proofErr w:type="spellEnd"/>
       <w:r>
         <w:rPr>
           <w:rFonts w:ascii="Courier New" w:hAnsi="Georgia" w:cs="Courier New"/>
@@ -2016,7 +1450,6 @@
         </w:rPr>
         <w:t>和其他信息，进行死循环操作，等待消息的到来，当有消息进入时，就开始处理</w:t>
       </w:r>
-      <w:proofErr w:type="spellStart"/>
       <w:r>
         <w:rPr>
           <w:rFonts w:ascii="Courier New" w:hAnsi="Courier New" w:cs="Courier New"/>
@@ -2025,7 +1458,6 @@
         </w:rPr>
         <w:t>BQueue</w:t>
       </w:r>
-      <w:proofErr w:type="spellEnd"/>
       <w:r>
         <w:rPr>
           <w:rFonts w:ascii="Courier New" w:hAnsi="Georgia" w:cs="Courier New"/>
@@ -2034,7 +1466,6 @@
         </w:rPr>
         <w:t>中的消息，当</w:t>
       </w:r>
-      <w:proofErr w:type="spellStart"/>
       <w:r>
         <w:rPr>
           <w:rFonts w:ascii="Courier New" w:hAnsi="Courier New" w:cs="Courier New"/>
@@ -2043,7 +1474,6 @@
         </w:rPr>
         <w:t>BQueue</w:t>
       </w:r>
-      <w:proofErr w:type="spellEnd"/>
       <w:r>
         <w:rPr>
           <w:rFonts w:ascii="Courier New" w:hAnsi="Georgia" w:cs="Courier New"/>
@@ -2451,8 +1881,6 @@
           <w:szCs w:val="24"/>
         </w:rPr>
       </w:pPr>
-      <w:proofErr w:type="spellStart"/>
-      <w:proofErr w:type="gramStart"/>
       <w:r>
         <w:rPr>
           <w:rFonts w:ascii="Courier New" w:hAnsi="Courier New" w:cs="Courier New"/>
@@ -2470,7 +1898,6 @@
         </w:rPr>
         <w:t>setFileSource</w:t>
       </w:r>
-      <w:proofErr w:type="spellEnd"/>
       <w:r>
         <w:rPr>
           <w:rFonts w:ascii="Courier New" w:hAnsi="Courier New" w:cs="Courier New"/>
@@ -2479,7 +1906,6 @@
         </w:rPr>
         <w:t>(</w:t>
       </w:r>
-      <w:proofErr w:type="gramEnd"/>
       <w:r>
         <w:rPr>
           <w:rFonts w:ascii="Courier New" w:hAnsi="Courier New" w:cs="Courier New"/>
@@ -2487,27 +1913,7 @@
           <w:sz w:val="24"/>
           <w:szCs w:val="24"/>
         </w:rPr>
-        <w:t>".\\debug\\</w:t>
-      </w:r>
-      <w:proofErr w:type="spellStart"/>
-      <w:r>
-        <w:rPr>
-          <w:rFonts w:ascii="Courier New" w:hAnsi="Courier New" w:cs="Courier New"/>
-          <w:color w:val="A31515"/>
-          <w:sz w:val="24"/>
-          <w:szCs w:val="24"/>
-        </w:rPr>
-        <w:t>toSend</w:t>
-      </w:r>
-      <w:proofErr w:type="spellEnd"/>
-      <w:r>
-        <w:rPr>
-          <w:rFonts w:ascii="Courier New" w:hAnsi="Courier New" w:cs="Courier New"/>
-          <w:color w:val="A31515"/>
-          <w:sz w:val="24"/>
-          <w:szCs w:val="24"/>
-        </w:rPr>
-        <w:t>\\"</w:t>
+        <w:t>".\\debug\\toSend\\"</w:t>
       </w:r>
       <w:r>
         <w:rPr>
@@ -2530,8 +1936,6 @@
           <w:szCs w:val="24"/>
         </w:rPr>
       </w:pPr>
-      <w:proofErr w:type="spellStart"/>
-      <w:proofErr w:type="gramStart"/>
       <w:r>
         <w:rPr>
           <w:rFonts w:ascii="Courier New" w:hAnsi="Courier New" w:cs="Courier New"/>
@@ -2549,7 +1953,6 @@
         </w:rPr>
         <w:t>postMessage</w:t>
       </w:r>
-      <w:proofErr w:type="spellEnd"/>
       <w:r>
         <w:rPr>
           <w:rFonts w:ascii="Courier New" w:hAnsi="Courier New" w:cs="Courier New"/>
@@ -2558,7 +1961,6 @@
         </w:rPr>
         <w:t>(</w:t>
       </w:r>
-      <w:proofErr w:type="gramEnd"/>
       <w:r>
         <w:rPr>
           <w:rFonts w:ascii="Courier New" w:hAnsi="Courier New" w:cs="Courier New"/>
@@ -2589,8 +1991,6 @@
           <w:szCs w:val="24"/>
         </w:rPr>
       </w:pPr>
-      <w:proofErr w:type="spellStart"/>
-      <w:proofErr w:type="gramStart"/>
       <w:r>
         <w:rPr>
           <w:rFonts w:ascii="Courier New" w:hAnsi="Courier New" w:cs="Courier New"/>
@@ -2608,7 +2008,6 @@
         </w:rPr>
         <w:t>postFile</w:t>
       </w:r>
-      <w:proofErr w:type="spellEnd"/>
       <w:r>
         <w:rPr>
           <w:rFonts w:ascii="Courier New" w:hAnsi="Courier New" w:cs="Courier New"/>
@@ -2617,7 +2016,6 @@
         </w:rPr>
         <w:t>(</w:t>
       </w:r>
-      <w:proofErr w:type="gramEnd"/>
       <w:r>
         <w:rPr>
           <w:rFonts w:ascii="Courier New" w:hAnsi="Courier New" w:cs="Courier New"/>
@@ -2690,7 +2088,6 @@
         </w:rPr>
         <w:t>，接着</w:t>
       </w:r>
-      <w:proofErr w:type="spellStart"/>
       <w:r>
         <w:rPr>
           <w:rFonts w:ascii="Courier New" w:hAnsi="Courier New" w:cs="Courier New"/>
@@ -2699,7 +2096,6 @@
         </w:rPr>
         <w:t>BlockHandler</w:t>
       </w:r>
-      <w:proofErr w:type="spellEnd"/>
       <w:r>
         <w:rPr>
           <w:rFonts w:ascii="Courier New" w:hAnsi="Georgia" w:cs="Courier New"/>
@@ -2759,7 +2155,6 @@
         </w:rPr>
         <w:t>用于发送的</w:t>
       </w:r>
-      <w:proofErr w:type="spellStart"/>
       <w:r>
         <w:rPr>
           <w:rFonts w:ascii="Courier New" w:hAnsi="Courier New" w:cs="Courier New"/>
@@ -2768,7 +2163,6 @@
         </w:rPr>
         <w:t>postMessage</w:t>
       </w:r>
-      <w:proofErr w:type="spellEnd"/>
       <w:r>
         <w:rPr>
           <w:rFonts w:ascii="Courier New" w:hAnsi="Georgia" w:cs="Courier New"/>
@@ -2777,7 +2171,6 @@
         </w:rPr>
         <w:t>和</w:t>
       </w:r>
-      <w:proofErr w:type="spellStart"/>
       <w:r>
         <w:rPr>
           <w:rFonts w:ascii="Courier New" w:hAnsi="Courier New" w:cs="Courier New"/>
@@ -2786,7 +2179,6 @@
         </w:rPr>
         <w:t>possFile</w:t>
       </w:r>
-      <w:proofErr w:type="spellEnd"/>
       <w:r>
         <w:rPr>
           <w:rFonts w:ascii="Courier New" w:hAnsi="Georgia" w:cs="Courier New"/>
@@ -2795,7 +2187,6 @@
         </w:rPr>
         <w:t>方法在其内部主要进行了三个步骤：</w:t>
       </w:r>
-      <w:proofErr w:type="spellStart"/>
       <w:r>
         <w:rPr>
           <w:rFonts w:ascii="Courier New" w:hAnsi="Courier New" w:cs="Courier New"/>
@@ -2805,7 +2196,6 @@
         </w:rPr>
         <w:t>startMsgBlock</w:t>
       </w:r>
-      <w:proofErr w:type="spellEnd"/>
     </w:p>
     <w:p>
       <w:pPr>
@@ -2817,8 +2207,6 @@
           <w:szCs w:val="24"/>
         </w:rPr>
       </w:pPr>
-      <w:proofErr w:type="spellStart"/>
-      <w:proofErr w:type="gramStart"/>
       <w:r>
         <w:rPr>
           <w:rFonts w:ascii="Courier New" w:hAnsi="Courier New" w:cs="Courier New"/>
@@ -2828,8 +2216,6 @@
         </w:rPr>
         <w:t>midMsgBlock</w:t>
       </w:r>
-      <w:proofErr w:type="spellEnd"/>
-      <w:proofErr w:type="gramEnd"/>
     </w:p>
     <w:p>
       <w:pPr>
@@ -2844,8 +2230,6 @@
           <w:szCs w:val="24"/>
         </w:rPr>
       </w:pPr>
-      <w:proofErr w:type="spellStart"/>
-      <w:proofErr w:type="gramStart"/>
       <w:r>
         <w:rPr>
           <w:rFonts w:ascii="Courier New" w:hAnsi="Courier New" w:cs="Courier New"/>
@@ -2855,8 +2239,6 @@
         </w:rPr>
         <w:t>endMsgBlock</w:t>
       </w:r>
-      <w:proofErr w:type="spellEnd"/>
-      <w:proofErr w:type="gramEnd"/>
     </w:p>
     <w:p>
       <w:pPr>
@@ -2973,7 +2355,6 @@
         </w:rPr>
         <w:t>还会打开文件，并反复调用</w:t>
       </w:r>
-      <w:proofErr w:type="spellStart"/>
       <w:r>
         <w:rPr>
           <w:rFonts w:ascii="Courier New" w:hAnsi="Courier New" w:cs="Courier New"/>
@@ -2983,7 +2364,6 @@
         </w:rPr>
         <w:t>midMsgBlock</w:t>
       </w:r>
-      <w:proofErr w:type="spellEnd"/>
       <w:r>
         <w:rPr>
           <w:rFonts w:ascii="Courier New" w:hAnsi="Georgia" w:cs="Courier New"/>
@@ -3049,7 +2429,6 @@
         </w:rPr>
         <w:t>Communicator::</w:t>
       </w:r>
-      <w:proofErr w:type="spellStart"/>
       <w:r>
         <w:rPr>
           <w:rFonts w:ascii="Courier New" w:hAnsi="Courier New" w:cs="Courier New"/>
@@ -3059,7 +2438,6 @@
         </w:rPr>
         <w:t>postBlock</w:t>
       </w:r>
-      <w:proofErr w:type="spellEnd"/>
       <w:r>
         <w:rPr>
           <w:rFonts w:ascii="Courier New" w:hAnsi="Courier New" w:cs="Courier New"/>
@@ -3126,7 +2504,6 @@
         </w:rPr>
         <w:t>首先会建立起</w:t>
       </w:r>
-      <w:proofErr w:type="spellStart"/>
       <w:r>
         <w:rPr>
           <w:rFonts w:ascii="Courier New" w:hAnsi="Courier New" w:cs="Courier New"/>
@@ -3135,7 +2512,6 @@
         </w:rPr>
         <w:t>ListenProc</w:t>
       </w:r>
-      <w:proofErr w:type="spellEnd"/>
       <w:r>
         <w:rPr>
           <w:rFonts w:ascii="Courier New" w:hAnsi="Georgia" w:cs="Courier New"/>
@@ -3168,7 +2544,6 @@
         </w:rPr>
         <w:t>，当建立连接的时候，再建立起</w:t>
       </w:r>
-      <w:proofErr w:type="spellStart"/>
       <w:r>
         <w:rPr>
           <w:rFonts w:ascii="Courier New" w:hAnsi="Courier New" w:cs="Courier New"/>
@@ -3185,7 +2560,6 @@
         </w:rPr>
         <w:t>c</w:t>
       </w:r>
-      <w:proofErr w:type="spellEnd"/>
       <w:r>
         <w:rPr>
           <w:rFonts w:ascii="Courier New" w:hAnsi="Georgia" w:cs="Courier New"/>
@@ -3349,18 +2723,8 @@
           <w:sz w:val="24"/>
           <w:szCs w:val="24"/>
         </w:rPr>
-        <w:t>(</w:t>
-      </w:r>
-      <w:proofErr w:type="spellStart"/>
-      <w:r>
-        <w:rPr>
-          <w:rFonts w:ascii="Courier New" w:hAnsi="Courier New" w:cs="Courier New"/>
-          <w:sz w:val="24"/>
-          <w:szCs w:val="24"/>
-        </w:rPr>
-        <w:t>handleMsgBlock</w:t>
-      </w:r>
-      <w:proofErr w:type="spellEnd"/>
+        <w:t>(handleMsgBlock</w:t>
+      </w:r>
       <w:r>
         <w:rPr>
           <w:rFonts w:ascii="Courier New" w:hAnsi="Courier New" w:cs="Courier New"/>
@@ -3369,23 +2733,13 @@
         </w:rPr>
         <w:t>或</w:t>
       </w:r>
-      <w:proofErr w:type="spellStart"/>
-      <w:r>
-        <w:rPr>
-          <w:rFonts w:ascii="Courier New" w:hAnsi="Courier New" w:cs="Courier New"/>
-          <w:sz w:val="24"/>
-          <w:szCs w:val="24"/>
-        </w:rPr>
-        <w:t>handleFileBlock</w:t>
-      </w:r>
-      <w:proofErr w:type="spellEnd"/>
-      <w:r>
-        <w:rPr>
-          <w:rFonts w:ascii="Courier New" w:hAnsi="Courier New" w:cs="Courier New"/>
-          <w:sz w:val="24"/>
-          <w:szCs w:val="24"/>
-        </w:rPr>
-        <w:t>)</w:t>
+      <w:r>
+        <w:rPr>
+          <w:rFonts w:ascii="Courier New" w:hAnsi="Courier New" w:cs="Courier New"/>
+          <w:sz w:val="24"/>
+          <w:szCs w:val="24"/>
+        </w:rPr>
+        <w:t>handleFileBlock)</w:t>
       </w:r>
       <w:r>
         <w:rPr>
@@ -3448,7 +2802,6 @@
           <w:szCs w:val="24"/>
         </w:rPr>
       </w:pPr>
-      <w:proofErr w:type="spellStart"/>
       <w:r>
         <w:rPr>
           <w:rFonts w:ascii="Courier New" w:hAnsi="Courier New" w:cs="Courier New"/>
@@ -3457,7 +2810,6 @@
         </w:rPr>
         <w:t>MessageHandler</w:t>
       </w:r>
-      <w:proofErr w:type="spellEnd"/>
       <w:r>
         <w:rPr>
           <w:rFonts w:ascii="Courier New" w:hAnsi="Georgia" w:cs="Courier New"/>
@@ -3466,33 +2818,13 @@
         </w:rPr>
         <w:t>：</w:t>
       </w:r>
-      <w:proofErr w:type="spellStart"/>
-      <w:proofErr w:type="gramStart"/>
-      <w:r>
-        <w:rPr>
-          <w:rFonts w:ascii="Courier New" w:hAnsi="Courier New" w:cs="Courier New"/>
-          <w:sz w:val="24"/>
-          <w:szCs w:val="24"/>
-        </w:rPr>
-        <w:t>postMessge</w:t>
-      </w:r>
-      <w:proofErr w:type="spellEnd"/>
-      <w:r>
-        <w:rPr>
-          <w:rFonts w:ascii="Courier New" w:hAnsi="Courier New" w:cs="Courier New"/>
-          <w:sz w:val="24"/>
-          <w:szCs w:val="24"/>
-        </w:rPr>
-        <w:t>(</w:t>
-      </w:r>
-      <w:proofErr w:type="gramEnd"/>
-      <w:r>
-        <w:rPr>
-          <w:rFonts w:ascii="Courier New" w:hAnsi="Courier New" w:cs="Courier New"/>
-          <w:sz w:val="24"/>
-          <w:szCs w:val="24"/>
-        </w:rPr>
-        <w:t>)</w:t>
+      <w:r>
+        <w:rPr>
+          <w:rFonts w:ascii="Courier New" w:hAnsi="Courier New" w:cs="Courier New"/>
+          <w:sz w:val="24"/>
+          <w:szCs w:val="24"/>
+        </w:rPr>
+        <w:t>postMessge()</w:t>
       </w:r>
       <w:r>
         <w:rPr>
@@ -3503,7 +2835,6 @@
         <w:t>将消息打入到</w:t>
       </w:r>
       <w:commentRangeStart w:id="2"/>
-      <w:proofErr w:type="spellStart"/>
       <w:r>
         <w:rPr>
           <w:rFonts w:ascii="Courier New" w:hAnsi="Courier New" w:cs="Courier New"/>
@@ -3529,7 +2860,6 @@
         <w:t>Queue</w:t>
       </w:r>
       <w:commentRangeEnd w:id="2"/>
-      <w:proofErr w:type="spellEnd"/>
       <w:r>
         <w:rPr>
           <w:rStyle w:val="CommentReference"/>
@@ -3558,7 +2888,6 @@
           <w:szCs w:val="24"/>
         </w:rPr>
       </w:pPr>
-      <w:proofErr w:type="spellStart"/>
       <w:r>
         <w:rPr>
           <w:rFonts w:ascii="Courier New" w:hAnsi="Courier New" w:cs="Courier New"/>
@@ -3567,7 +2896,6 @@
         </w:rPr>
         <w:t>FileHandler</w:t>
       </w:r>
-      <w:proofErr w:type="spellEnd"/>
       <w:r>
         <w:rPr>
           <w:rFonts w:ascii="Courier New" w:hAnsi="Georgia" w:cs="Courier New"/>
@@ -3576,33 +2904,13 @@
         </w:rPr>
         <w:t>：</w:t>
       </w:r>
-      <w:proofErr w:type="spellStart"/>
-      <w:proofErr w:type="gramStart"/>
-      <w:r>
-        <w:rPr>
-          <w:rFonts w:ascii="Courier New" w:hAnsi="Courier New" w:cs="Courier New"/>
-          <w:sz w:val="24"/>
-          <w:szCs w:val="24"/>
-        </w:rPr>
-        <w:t>postFileName</w:t>
-      </w:r>
-      <w:proofErr w:type="spellEnd"/>
-      <w:r>
-        <w:rPr>
-          <w:rFonts w:ascii="Courier New" w:hAnsi="Courier New" w:cs="Courier New"/>
-          <w:sz w:val="24"/>
-          <w:szCs w:val="24"/>
-        </w:rPr>
-        <w:t>(</w:t>
-      </w:r>
-      <w:proofErr w:type="gramEnd"/>
-      <w:r>
-        <w:rPr>
-          <w:rFonts w:ascii="Courier New" w:hAnsi="Courier New" w:cs="Courier New"/>
-          <w:sz w:val="24"/>
-          <w:szCs w:val="24"/>
-        </w:rPr>
-        <w:t>)</w:t>
+      <w:r>
+        <w:rPr>
+          <w:rFonts w:ascii="Courier New" w:hAnsi="Courier New" w:cs="Courier New"/>
+          <w:sz w:val="24"/>
+          <w:szCs w:val="24"/>
+        </w:rPr>
+        <w:t>postFileName()</w:t>
       </w:r>
       <w:r>
         <w:rPr>
@@ -3628,23 +2936,13 @@
         </w:rPr>
         <w:t>打入到</w:t>
       </w:r>
-      <w:proofErr w:type="spellStart"/>
-      <w:r>
-        <w:rPr>
-          <w:rFonts w:ascii="Courier New" w:hAnsi="Courier New" w:cs="Courier New"/>
-          <w:sz w:val="24"/>
-          <w:szCs w:val="24"/>
-        </w:rPr>
-        <w:t>BlockingQueue</w:t>
-      </w:r>
-      <w:proofErr w:type="spellEnd"/>
-      <w:r>
-        <w:rPr>
-          <w:rFonts w:ascii="Courier New" w:hAnsi="Courier New" w:cs="Courier New"/>
-          <w:sz w:val="24"/>
-          <w:szCs w:val="24"/>
-        </w:rPr>
-        <w:t xml:space="preserve">; </w:t>
+      <w:r>
+        <w:rPr>
+          <w:rFonts w:ascii="Courier New" w:hAnsi="Courier New" w:cs="Courier New"/>
+          <w:sz w:val="24"/>
+          <w:szCs w:val="24"/>
+        </w:rPr>
+        <w:t xml:space="preserve">BlockingQueue; </w:t>
       </w:r>
     </w:p>
     <w:p>
@@ -3666,35 +2964,7 @@
           <w:sz w:val="24"/>
           <w:szCs w:val="24"/>
         </w:rPr>
-        <w:t xml:space="preserve">  </w:t>
-      </w:r>
-      <w:proofErr w:type="spellStart"/>
-      <w:proofErr w:type="gramStart"/>
-      <w:r>
-        <w:rPr>
-          <w:rFonts w:ascii="Courier New" w:hAnsi="Courier New" w:cs="Courier New"/>
-          <w:sz w:val="24"/>
-          <w:szCs w:val="24"/>
-        </w:rPr>
-        <w:t>postFileBlock</w:t>
-      </w:r>
-      <w:proofErr w:type="spellEnd"/>
-      <w:r>
-        <w:rPr>
-          <w:rFonts w:ascii="Courier New" w:hAnsi="Courier New" w:cs="Courier New"/>
-          <w:sz w:val="24"/>
-          <w:szCs w:val="24"/>
-        </w:rPr>
-        <w:t>(</w:t>
-      </w:r>
-      <w:proofErr w:type="gramEnd"/>
-      <w:r>
-        <w:rPr>
-          <w:rFonts w:ascii="Courier New" w:hAnsi="Courier New" w:cs="Courier New"/>
-          <w:sz w:val="24"/>
-          <w:szCs w:val="24"/>
-        </w:rPr>
-        <w:t>)</w:t>
+        <w:t xml:space="preserve">  postFileBlock()</w:t>
       </w:r>
       <w:r>
         <w:rPr>
@@ -3743,7 +3013,6 @@
           <w:szCs w:val="24"/>
         </w:rPr>
       </w:pPr>
-      <w:proofErr w:type="spellStart"/>
       <w:r>
         <w:rPr>
           <w:rFonts w:ascii="Courier New" w:hAnsi="Courier New" w:cs="Courier New"/>
@@ -3752,7 +3021,6 @@
         </w:rPr>
         <w:t>MessageHandler</w:t>
       </w:r>
-      <w:proofErr w:type="spellEnd"/>
       <w:r>
         <w:rPr>
           <w:rFonts w:ascii="Courier New" w:hAnsi="Georgia" w:cs="Courier New"/>
@@ -3761,7 +3029,6 @@
         </w:rPr>
         <w:t>和</w:t>
       </w:r>
-      <w:proofErr w:type="spellStart"/>
       <w:r>
         <w:rPr>
           <w:rFonts w:ascii="Courier New" w:hAnsi="Courier New" w:cs="Courier New"/>
@@ -3770,7 +3037,6 @@
         </w:rPr>
         <w:t>FileHandler</w:t>
       </w:r>
-      <w:proofErr w:type="spellEnd"/>
       <w:r>
         <w:rPr>
           <w:rFonts w:ascii="Courier New" w:hAnsi="Georgia" w:cs="Courier New"/>
@@ -3795,7 +3061,6 @@
         </w:rPr>
         <w:t>线程，并不断希望从</w:t>
       </w:r>
-      <w:proofErr w:type="spellStart"/>
       <w:r>
         <w:rPr>
           <w:rFonts w:ascii="Courier New" w:hAnsi="Courier New" w:cs="Courier New"/>
@@ -3804,50 +3069,21 @@
         </w:rPr>
         <w:t>BlockingQueue</w:t>
       </w:r>
-      <w:proofErr w:type="spellEnd"/>
-      <w:r>
-        <w:rPr>
-          <w:rFonts w:ascii="Courier New" w:hAnsi="Georgia" w:cs="Courier New"/>
-          <w:sz w:val="24"/>
-          <w:szCs w:val="24"/>
-        </w:rPr>
-        <w:t>（</w:t>
-      </w:r>
-      <w:proofErr w:type="gramStart"/>
-      <w:r>
-        <w:rPr>
-          <w:rFonts w:ascii="Courier New" w:hAnsi="Georgia" w:cs="Courier New"/>
-          <w:sz w:val="24"/>
-          <w:szCs w:val="24"/>
-        </w:rPr>
-        <w:t>通过</w:t>
-      </w:r>
-      <w:proofErr w:type="spellStart"/>
-      <w:r>
-        <w:rPr>
-          <w:rFonts w:ascii="Courier New" w:hAnsi="Courier New" w:cs="Courier New"/>
-          <w:sz w:val="24"/>
-          <w:szCs w:val="24"/>
-        </w:rPr>
-        <w:t>deQ</w:t>
-      </w:r>
-      <w:proofErr w:type="spellEnd"/>
-      <w:r>
-        <w:rPr>
-          <w:rFonts w:ascii="Courier New" w:hAnsi="Courier New" w:cs="Courier New"/>
-          <w:sz w:val="24"/>
-          <w:szCs w:val="24"/>
-        </w:rPr>
-        <w:t>(</w:t>
-      </w:r>
-      <w:proofErr w:type="gramEnd"/>
-      <w:r>
-        <w:rPr>
-          <w:rFonts w:ascii="Courier New" w:hAnsi="Courier New" w:cs="Courier New"/>
-          <w:sz w:val="24"/>
-          <w:szCs w:val="24"/>
-        </w:rPr>
-        <w:t>)</w:t>
+      <w:r>
+        <w:rPr>
+          <w:rFonts w:ascii="Courier New" w:hAnsi="Georgia" w:cs="Courier New"/>
+          <w:sz w:val="24"/>
+          <w:szCs w:val="24"/>
+        </w:rPr>
+        <w:t>（通过</w:t>
+      </w:r>
+      <w:r>
+        <w:rPr>
+          <w:rFonts w:ascii="Courier New" w:hAnsi="Courier New" w:cs="Courier New"/>
+          <w:sz w:val="24"/>
+          <w:szCs w:val="24"/>
+        </w:rPr>
+        <w:t>deQ()</w:t>
       </w:r>
       <w:r>
         <w:rPr>
@@ -3959,7 +3195,6 @@
         </w:rPr>
         <w:t>从</w:t>
       </w:r>
-      <w:proofErr w:type="spellStart"/>
       <w:r>
         <w:rPr>
           <w:rFonts w:ascii="Courier New" w:hAnsi="Courier New" w:cs="Courier New"/>
@@ -3968,7 +3203,6 @@
         </w:rPr>
         <w:t>deQ</w:t>
       </w:r>
-      <w:proofErr w:type="spellEnd"/>
       <w:r>
         <w:rPr>
           <w:rFonts w:ascii="Courier New" w:hAnsi="Georgia" w:cs="Courier New"/>
@@ -3977,7 +3211,6 @@
         </w:rPr>
         <w:t>中的</w:t>
       </w:r>
-      <w:proofErr w:type="spellStart"/>
       <w:r>
         <w:rPr>
           <w:rFonts w:ascii="Courier New" w:hAnsi="Courier New" w:cs="Courier New"/>
@@ -3987,32 +3220,13 @@
         </w:rPr>
         <w:t>WaitForSingleObject</w:t>
       </w:r>
-      <w:proofErr w:type="spellEnd"/>
-      <w:r>
-        <w:rPr>
-          <w:rFonts w:ascii="Courier New" w:hAnsi="Courier New" w:cs="Courier New"/>
-          <w:sz w:val="24"/>
-          <w:szCs w:val="24"/>
-        </w:rPr>
-        <w:t>(_</w:t>
-      </w:r>
-      <w:proofErr w:type="spellStart"/>
-      <w:r>
-        <w:rPr>
-          <w:rFonts w:ascii="Courier New" w:hAnsi="Courier New" w:cs="Courier New"/>
-          <w:sz w:val="24"/>
-          <w:szCs w:val="24"/>
-        </w:rPr>
-        <w:t>hEvent,INFINITE</w:t>
-      </w:r>
-      <w:proofErr w:type="spellEnd"/>
-      <w:r>
-        <w:rPr>
-          <w:rFonts w:ascii="Courier New" w:hAnsi="Courier New" w:cs="Courier New"/>
-          <w:sz w:val="24"/>
-          <w:szCs w:val="24"/>
-        </w:rPr>
-        <w:t>);</w:t>
+      <w:r>
+        <w:rPr>
+          <w:rFonts w:ascii="Courier New" w:hAnsi="Courier New" w:cs="Courier New"/>
+          <w:sz w:val="24"/>
+          <w:szCs w:val="24"/>
+        </w:rPr>
+        <w:t>(_hEvent,INFINITE);</w:t>
       </w:r>
       <w:r>
         <w:rPr>
@@ -4022,7 +3236,6 @@
         </w:rPr>
         <w:t>和</w:t>
       </w:r>
-      <w:proofErr w:type="spellStart"/>
       <w:r>
         <w:rPr>
           <w:rFonts w:ascii="Courier New" w:hAnsi="Courier New" w:cs="Courier New"/>
@@ -4031,7 +3244,6 @@
         </w:rPr>
         <w:t>enQ</w:t>
       </w:r>
-      <w:proofErr w:type="spellEnd"/>
       <w:r>
         <w:rPr>
           <w:rFonts w:ascii="Courier New" w:hAnsi="Courier New" w:cs="Courier New"/>
@@ -4040,7 +3252,6 @@
         </w:rPr>
         <w:t>中的</w:t>
       </w:r>
-      <w:proofErr w:type="spellStart"/>
       <w:r>
         <w:rPr>
           <w:rFonts w:ascii="Courier New" w:hAnsi="Courier New" w:cs="Courier New"/>
@@ -4050,32 +3261,13 @@
         </w:rPr>
         <w:t>SetEvent</w:t>
       </w:r>
-      <w:proofErr w:type="spellEnd"/>
-      <w:r>
-        <w:rPr>
-          <w:rFonts w:ascii="Courier New" w:hAnsi="Courier New" w:cs="Courier New"/>
-          <w:sz w:val="24"/>
-          <w:szCs w:val="24"/>
-        </w:rPr>
-        <w:t>(_</w:t>
-      </w:r>
-      <w:proofErr w:type="spellStart"/>
-      <w:r>
-        <w:rPr>
-          <w:rFonts w:ascii="Courier New" w:hAnsi="Courier New" w:cs="Courier New"/>
-          <w:sz w:val="24"/>
-          <w:szCs w:val="24"/>
-        </w:rPr>
-        <w:t>hEvent</w:t>
-      </w:r>
-      <w:proofErr w:type="spellEnd"/>
-      <w:r>
-        <w:rPr>
-          <w:rFonts w:ascii="Courier New" w:hAnsi="Courier New" w:cs="Courier New"/>
-          <w:sz w:val="24"/>
-          <w:szCs w:val="24"/>
-        </w:rPr>
-        <w:t>);</w:t>
+      <w:r>
+        <w:rPr>
+          <w:rFonts w:ascii="Courier New" w:hAnsi="Courier New" w:cs="Courier New"/>
+          <w:sz w:val="24"/>
+          <w:szCs w:val="24"/>
+        </w:rPr>
+        <w:t>(_hEvent);</w:t>
       </w:r>
       <w:r>
         <w:rPr>
@@ -4093,7 +3285,7 @@
         <w:adjustRightInd w:val="0"/>
         <w:spacing w:after="0" w:line="240" w:lineRule="auto"/>
         <w:rPr>
-          <w:rFonts w:ascii="Courier New" w:hAnsi="Courier New" w:cs="Courier New" w:hint="eastAsia"/>
+          <w:rFonts w:ascii="Courier New" w:hAnsi="Courier New" w:cs="Courier New"/>
           <w:sz w:val="24"/>
           <w:szCs w:val="24"/>
         </w:rPr>
@@ -4338,35 +3530,7 @@
           <w:szCs w:val="24"/>
         </w:rPr>
         <w:lastRenderedPageBreak/>
-        <w:t xml:space="preserve">    Communicator </w:t>
-      </w:r>
-      <w:proofErr w:type="spellStart"/>
-      <w:proofErr w:type="gramStart"/>
-      <w:r>
-        <w:rPr>
-          <w:rFonts w:ascii="Courier New" w:hAnsi="Courier New" w:cs="Courier New"/>
-          <w:sz w:val="24"/>
-          <w:szCs w:val="24"/>
-        </w:rPr>
-        <w:t>rcvr</w:t>
-      </w:r>
-      <w:proofErr w:type="spellEnd"/>
-      <w:r>
-        <w:rPr>
-          <w:rFonts w:ascii="Courier New" w:hAnsi="Courier New" w:cs="Courier New"/>
-          <w:sz w:val="24"/>
-          <w:szCs w:val="24"/>
-        </w:rPr>
-        <w:t>(</w:t>
-      </w:r>
-      <w:proofErr w:type="gramEnd"/>
-      <w:r>
-        <w:rPr>
-          <w:rFonts w:ascii="Courier New" w:hAnsi="Courier New" w:cs="Courier New"/>
-          <w:sz w:val="24"/>
-          <w:szCs w:val="24"/>
-        </w:rPr>
-        <w:t>rep);</w:t>
+        <w:t xml:space="preserve">    Communicator rcvr(rep);</w:t>
       </w:r>
     </w:p>
     <w:p>
@@ -4387,61 +3551,7 @@
           <w:sz w:val="24"/>
           <w:szCs w:val="24"/>
         </w:rPr>
-        <w:t xml:space="preserve">    </w:t>
-      </w:r>
-      <w:proofErr w:type="spellStart"/>
-      <w:r>
-        <w:rPr>
-          <w:rFonts w:ascii="Courier New" w:hAnsi="Courier New" w:cs="Courier New"/>
-          <w:sz w:val="24"/>
-          <w:szCs w:val="24"/>
-        </w:rPr>
-        <w:t>MsgHandler</w:t>
-      </w:r>
-      <w:proofErr w:type="spellEnd"/>
-      <w:r>
-        <w:rPr>
-          <w:rFonts w:ascii="Courier New" w:hAnsi="Courier New" w:cs="Courier New"/>
-          <w:sz w:val="24"/>
-          <w:szCs w:val="24"/>
-        </w:rPr>
-        <w:t>&lt;</w:t>
-      </w:r>
-      <w:proofErr w:type="spellStart"/>
-      <w:r>
-        <w:rPr>
-          <w:rFonts w:ascii="Courier New" w:hAnsi="Courier New" w:cs="Courier New"/>
-          <w:sz w:val="24"/>
-          <w:szCs w:val="24"/>
-        </w:rPr>
-        <w:t>MsgReceiver_Proc</w:t>
-      </w:r>
-      <w:proofErr w:type="spellEnd"/>
-      <w:r>
-        <w:rPr>
-          <w:rFonts w:ascii="Courier New" w:hAnsi="Courier New" w:cs="Courier New"/>
-          <w:sz w:val="24"/>
-          <w:szCs w:val="24"/>
-        </w:rPr>
-        <w:t xml:space="preserve">&gt; </w:t>
-      </w:r>
-      <w:proofErr w:type="spellStart"/>
-      <w:r>
-        <w:rPr>
-          <w:rFonts w:ascii="Courier New" w:hAnsi="Courier New" w:cs="Courier New"/>
-          <w:sz w:val="24"/>
-          <w:szCs w:val="24"/>
-        </w:rPr>
-        <w:t>rMsgHandler</w:t>
-      </w:r>
-      <w:proofErr w:type="spellEnd"/>
-      <w:r>
-        <w:rPr>
-          <w:rFonts w:ascii="Courier New" w:hAnsi="Courier New" w:cs="Courier New"/>
-          <w:sz w:val="24"/>
-          <w:szCs w:val="24"/>
-        </w:rPr>
-        <w:t>;</w:t>
+        <w:t xml:space="preserve">    MsgHandler&lt;MsgReceiver_Proc&gt; rMsgHandler;</w:t>
       </w:r>
     </w:p>
     <w:p>
@@ -4462,53 +3572,7 @@
           <w:sz w:val="24"/>
           <w:szCs w:val="24"/>
         </w:rPr>
-        <w:t xml:space="preserve">    </w:t>
-      </w:r>
-      <w:proofErr w:type="spellStart"/>
-      <w:proofErr w:type="gramStart"/>
-      <w:r>
-        <w:rPr>
-          <w:rFonts w:ascii="Courier New" w:hAnsi="Courier New" w:cs="Courier New"/>
-          <w:sz w:val="24"/>
-          <w:szCs w:val="24"/>
-        </w:rPr>
-        <w:t>rMsgHandler.setCommunicator</w:t>
-      </w:r>
-      <w:proofErr w:type="spellEnd"/>
-      <w:r>
-        <w:rPr>
-          <w:rFonts w:ascii="Courier New" w:hAnsi="Courier New" w:cs="Courier New"/>
-          <w:sz w:val="24"/>
-          <w:szCs w:val="24"/>
-        </w:rPr>
-        <w:t>(</w:t>
-      </w:r>
-      <w:proofErr w:type="gramEnd"/>
-      <w:r>
-        <w:rPr>
-          <w:rFonts w:ascii="Courier New" w:hAnsi="Courier New" w:cs="Courier New"/>
-          <w:sz w:val="24"/>
-          <w:szCs w:val="24"/>
-        </w:rPr>
-        <w:t>&amp;</w:t>
-      </w:r>
-      <w:proofErr w:type="spellStart"/>
-      <w:r>
-        <w:rPr>
-          <w:rFonts w:ascii="Courier New" w:hAnsi="Courier New" w:cs="Courier New"/>
-          <w:sz w:val="24"/>
-          <w:szCs w:val="24"/>
-        </w:rPr>
-        <w:t>rcvr</w:t>
-      </w:r>
-      <w:proofErr w:type="spellEnd"/>
-      <w:r>
-        <w:rPr>
-          <w:rFonts w:ascii="Courier New" w:hAnsi="Courier New" w:cs="Courier New"/>
-          <w:sz w:val="24"/>
-          <w:szCs w:val="24"/>
-        </w:rPr>
-        <w:t>);</w:t>
+        <w:t xml:space="preserve">    rMsgHandler.setCommunicator(&amp;rcvr);</w:t>
       </w:r>
     </w:p>
     <w:p>
@@ -4529,17 +3593,7 @@
           <w:sz w:val="24"/>
           <w:szCs w:val="24"/>
         </w:rPr>
-        <w:t xml:space="preserve">    </w:t>
-      </w:r>
-      <w:proofErr w:type="spellStart"/>
-      <w:proofErr w:type="gramStart"/>
-      <w:r>
-        <w:rPr>
-          <w:rFonts w:ascii="Courier New" w:hAnsi="Courier New" w:cs="Courier New"/>
-          <w:sz w:val="24"/>
-          <w:szCs w:val="24"/>
-        </w:rPr>
-        <w:t>rcvr.</w:t>
+        <w:t xml:space="preserve">    rcvr.</w:t>
       </w:r>
       <w:r>
         <w:rPr>
@@ -4550,41 +3604,13 @@
         </w:rPr>
         <w:t>attachMsgHandler</w:t>
       </w:r>
-      <w:proofErr w:type="spellEnd"/>
-      <w:r>
-        <w:rPr>
-          <w:rFonts w:ascii="Courier New" w:hAnsi="Courier New" w:cs="Courier New"/>
-          <w:sz w:val="24"/>
-          <w:szCs w:val="24"/>
-        </w:rPr>
-        <w:t>(</w:t>
-      </w:r>
-      <w:proofErr w:type="gramEnd"/>
-      <w:r>
-        <w:rPr>
-          <w:rFonts w:ascii="Courier New" w:hAnsi="Courier New" w:cs="Courier New"/>
-          <w:sz w:val="24"/>
-          <w:szCs w:val="24"/>
-        </w:rPr>
-        <w:t>&amp;</w:t>
-      </w:r>
-      <w:proofErr w:type="spellStart"/>
-      <w:r>
-        <w:rPr>
-          <w:rFonts w:ascii="Courier New" w:hAnsi="Courier New" w:cs="Courier New"/>
-          <w:sz w:val="24"/>
-          <w:szCs w:val="24"/>
-        </w:rPr>
-        <w:t>rMsgHandler</w:t>
-      </w:r>
-      <w:proofErr w:type="spellEnd"/>
-      <w:r>
-        <w:rPr>
-          <w:rFonts w:ascii="Courier New" w:hAnsi="Courier New" w:cs="Courier New"/>
-          <w:sz w:val="24"/>
-          <w:szCs w:val="24"/>
-        </w:rPr>
-        <w:t>);</w:t>
+      <w:r>
+        <w:rPr>
+          <w:rFonts w:ascii="Courier New" w:hAnsi="Courier New" w:cs="Courier New"/>
+          <w:sz w:val="24"/>
+          <w:szCs w:val="24"/>
+        </w:rPr>
+        <w:t>(&amp;rMsgHandler);</w:t>
       </w:r>
     </w:p>
     <w:p>
@@ -4605,61 +3631,7 @@
           <w:sz w:val="24"/>
           <w:szCs w:val="24"/>
         </w:rPr>
-        <w:t xml:space="preserve">    </w:t>
-      </w:r>
-      <w:proofErr w:type="spellStart"/>
-      <w:r>
-        <w:rPr>
-          <w:rFonts w:ascii="Courier New" w:hAnsi="Courier New" w:cs="Courier New"/>
-          <w:sz w:val="24"/>
-          <w:szCs w:val="24"/>
-        </w:rPr>
-        <w:t>FileHandler</w:t>
-      </w:r>
-      <w:proofErr w:type="spellEnd"/>
-      <w:r>
-        <w:rPr>
-          <w:rFonts w:ascii="Courier New" w:hAnsi="Courier New" w:cs="Courier New"/>
-          <w:sz w:val="24"/>
-          <w:szCs w:val="24"/>
-        </w:rPr>
-        <w:t>&lt;</w:t>
-      </w:r>
-      <w:proofErr w:type="spellStart"/>
-      <w:r>
-        <w:rPr>
-          <w:rFonts w:ascii="Courier New" w:hAnsi="Courier New" w:cs="Courier New"/>
-          <w:sz w:val="24"/>
-          <w:szCs w:val="24"/>
-        </w:rPr>
-        <w:t>FileReceiver_Proc</w:t>
-      </w:r>
-      <w:proofErr w:type="spellEnd"/>
-      <w:r>
-        <w:rPr>
-          <w:rFonts w:ascii="Courier New" w:hAnsi="Courier New" w:cs="Courier New"/>
-          <w:sz w:val="24"/>
-          <w:szCs w:val="24"/>
-        </w:rPr>
-        <w:t xml:space="preserve">&gt; </w:t>
-      </w:r>
-      <w:proofErr w:type="spellStart"/>
-      <w:r>
-        <w:rPr>
-          <w:rFonts w:ascii="Courier New" w:hAnsi="Courier New" w:cs="Courier New"/>
-          <w:sz w:val="24"/>
-          <w:szCs w:val="24"/>
-        </w:rPr>
-        <w:t>rFileHandler</w:t>
-      </w:r>
-      <w:proofErr w:type="spellEnd"/>
-      <w:r>
-        <w:rPr>
-          <w:rFonts w:ascii="Courier New" w:hAnsi="Courier New" w:cs="Courier New"/>
-          <w:sz w:val="24"/>
-          <w:szCs w:val="24"/>
-        </w:rPr>
-        <w:t>;</w:t>
+        <w:t xml:space="preserve">    FileHandler&lt;FileReceiver_Proc&gt; rFileHandler;</w:t>
       </w:r>
     </w:p>
     <w:p>
@@ -4680,17 +3652,7 @@
           <w:sz w:val="24"/>
           <w:szCs w:val="24"/>
         </w:rPr>
-        <w:t xml:space="preserve">    </w:t>
-      </w:r>
-      <w:proofErr w:type="spellStart"/>
-      <w:proofErr w:type="gramStart"/>
-      <w:r>
-        <w:rPr>
-          <w:rFonts w:ascii="Courier New" w:hAnsi="Courier New" w:cs="Courier New"/>
-          <w:sz w:val="24"/>
-          <w:szCs w:val="24"/>
-        </w:rPr>
-        <w:t>rFileHandler.</w:t>
+        <w:t xml:space="preserve">    rFileHandler.</w:t>
       </w:r>
       <w:commentRangeStart w:id="4"/>
       <w:r>
@@ -4702,8 +3664,6 @@
         <w:t>setFileDestination</w:t>
       </w:r>
       <w:commentRangeEnd w:id="4"/>
-      <w:proofErr w:type="spellEnd"/>
-      <w:proofErr w:type="gramEnd"/>
       <w:r>
         <w:rPr>
           <w:rStyle w:val="CommentReference"/>
@@ -4754,53 +3714,7 @@
           <w:sz w:val="24"/>
           <w:szCs w:val="24"/>
         </w:rPr>
-        <w:t xml:space="preserve">    </w:t>
-      </w:r>
-      <w:proofErr w:type="spellStart"/>
-      <w:proofErr w:type="gramStart"/>
-      <w:r>
-        <w:rPr>
-          <w:rFonts w:ascii="Courier New" w:hAnsi="Courier New" w:cs="Courier New"/>
-          <w:sz w:val="24"/>
-          <w:szCs w:val="24"/>
-        </w:rPr>
-        <w:t>rFileHandler.setCommunicator</w:t>
-      </w:r>
-      <w:proofErr w:type="spellEnd"/>
-      <w:r>
-        <w:rPr>
-          <w:rFonts w:ascii="Courier New" w:hAnsi="Courier New" w:cs="Courier New"/>
-          <w:sz w:val="24"/>
-          <w:szCs w:val="24"/>
-        </w:rPr>
-        <w:t>(</w:t>
-      </w:r>
-      <w:proofErr w:type="gramEnd"/>
-      <w:r>
-        <w:rPr>
-          <w:rFonts w:ascii="Courier New" w:hAnsi="Courier New" w:cs="Courier New"/>
-          <w:sz w:val="24"/>
-          <w:szCs w:val="24"/>
-        </w:rPr>
-        <w:t>&amp;</w:t>
-      </w:r>
-      <w:proofErr w:type="spellStart"/>
-      <w:r>
-        <w:rPr>
-          <w:rFonts w:ascii="Courier New" w:hAnsi="Courier New" w:cs="Courier New"/>
-          <w:sz w:val="24"/>
-          <w:szCs w:val="24"/>
-        </w:rPr>
-        <w:t>rcvr</w:t>
-      </w:r>
-      <w:proofErr w:type="spellEnd"/>
-      <w:r>
-        <w:rPr>
-          <w:rFonts w:ascii="Courier New" w:hAnsi="Courier New" w:cs="Courier New"/>
-          <w:sz w:val="24"/>
-          <w:szCs w:val="24"/>
-        </w:rPr>
-        <w:t>);</w:t>
+        <w:t xml:space="preserve">    rFileHandler.setCommunicator(&amp;rcvr);</w:t>
       </w:r>
     </w:p>
     <w:p>
@@ -4821,17 +3735,7 @@
           <w:sz w:val="24"/>
           <w:szCs w:val="24"/>
         </w:rPr>
-        <w:t xml:space="preserve">    </w:t>
-      </w:r>
-      <w:proofErr w:type="spellStart"/>
-      <w:proofErr w:type="gramStart"/>
-      <w:r>
-        <w:rPr>
-          <w:rFonts w:ascii="Courier New" w:hAnsi="Courier New" w:cs="Courier New"/>
-          <w:sz w:val="24"/>
-          <w:szCs w:val="24"/>
-        </w:rPr>
-        <w:t>rcvr.</w:t>
+        <w:t xml:space="preserve">    rcvr.</w:t>
       </w:r>
       <w:r>
         <w:rPr>
@@ -4842,41 +3746,13 @@
         </w:rPr>
         <w:t>attachFileHandler</w:t>
       </w:r>
-      <w:proofErr w:type="spellEnd"/>
-      <w:r>
-        <w:rPr>
-          <w:rFonts w:ascii="Courier New" w:hAnsi="Courier New" w:cs="Courier New"/>
-          <w:sz w:val="24"/>
-          <w:szCs w:val="24"/>
-        </w:rPr>
-        <w:t>(</w:t>
-      </w:r>
-      <w:proofErr w:type="gramEnd"/>
-      <w:r>
-        <w:rPr>
-          <w:rFonts w:ascii="Courier New" w:hAnsi="Courier New" w:cs="Courier New"/>
-          <w:sz w:val="24"/>
-          <w:szCs w:val="24"/>
-        </w:rPr>
-        <w:t>&amp;</w:t>
-      </w:r>
-      <w:proofErr w:type="spellStart"/>
-      <w:r>
-        <w:rPr>
-          <w:rFonts w:ascii="Courier New" w:hAnsi="Courier New" w:cs="Courier New"/>
-          <w:sz w:val="24"/>
-          <w:szCs w:val="24"/>
-        </w:rPr>
-        <w:t>rFileHandler</w:t>
-      </w:r>
-      <w:proofErr w:type="spellEnd"/>
-      <w:r>
-        <w:rPr>
-          <w:rFonts w:ascii="Courier New" w:hAnsi="Courier New" w:cs="Courier New"/>
-          <w:sz w:val="24"/>
-          <w:szCs w:val="24"/>
-        </w:rPr>
-        <w:t>);</w:t>
+      <w:r>
+        <w:rPr>
+          <w:rFonts w:ascii="Courier New" w:hAnsi="Courier New" w:cs="Courier New"/>
+          <w:sz w:val="24"/>
+          <w:szCs w:val="24"/>
+        </w:rPr>
+        <w:t>(&amp;rFileHandler);</w:t>
       </w:r>
     </w:p>
     <w:p>
@@ -4897,17 +3773,7 @@
           <w:sz w:val="24"/>
           <w:szCs w:val="24"/>
         </w:rPr>
-        <w:t xml:space="preserve">    </w:t>
-      </w:r>
-      <w:proofErr w:type="spellStart"/>
-      <w:proofErr w:type="gramStart"/>
-      <w:r>
-        <w:rPr>
-          <w:rFonts w:ascii="Courier New" w:hAnsi="Courier New" w:cs="Courier New"/>
-          <w:sz w:val="24"/>
-          <w:szCs w:val="24"/>
-        </w:rPr>
-        <w:t>rcvr.</w:t>
+        <w:t xml:space="preserve">    rcvr.</w:t>
       </w:r>
       <w:commentRangeStart w:id="5"/>
       <w:r>
@@ -4920,8 +3786,6 @@
         <w:t>listen</w:t>
       </w:r>
       <w:commentRangeEnd w:id="5"/>
-      <w:proofErr w:type="spellEnd"/>
-      <w:proofErr w:type="gramEnd"/>
       <w:r>
         <w:rPr>
           <w:rStyle w:val="CommentReference"/>
@@ -5075,7 +3939,6 @@
                 <w:szCs w:val="24"/>
               </w:rPr>
             </w:pPr>
-            <w:proofErr w:type="spellStart"/>
             <w:r>
               <w:rPr>
                 <w:rFonts w:ascii="Courier New" w:hAnsi="Courier New" w:cs="Courier New"/>
@@ -5083,7 +3946,6 @@
               </w:rPr>
               <w:t>listenProc</w:t>
             </w:r>
-            <w:proofErr w:type="spellEnd"/>
           </w:p>
         </w:tc>
         <w:tc>
@@ -5144,7 +4006,6 @@
               </w:rPr>
               <w:t>监听其他</w:t>
             </w:r>
-            <w:proofErr w:type="spellStart"/>
             <w:r>
               <w:rPr>
                 <w:rFonts w:ascii="Courier New" w:hAnsi="Courier New" w:cs="Courier New"/>
@@ -5152,7 +4013,6 @@
               </w:rPr>
               <w:t>Comm</w:t>
             </w:r>
-            <w:proofErr w:type="spellEnd"/>
             <w:r>
               <w:rPr>
                 <w:rFonts w:ascii="Courier New" w:hAnsi="Georgia" w:cs="Courier New"/>
@@ -5196,7 +4056,6 @@
                 <w:szCs w:val="24"/>
               </w:rPr>
             </w:pPr>
-            <w:proofErr w:type="spellStart"/>
             <w:r>
               <w:rPr>
                 <w:rFonts w:ascii="Courier New" w:hAnsi="Courier New" w:cs="Courier New"/>
@@ -5204,7 +4063,6 @@
               </w:rPr>
               <w:t>BlockProc</w:t>
             </w:r>
-            <w:proofErr w:type="spellEnd"/>
           </w:p>
         </w:tc>
         <w:tc>
@@ -5223,23 +4081,13 @@
                 <w:szCs w:val="24"/>
               </w:rPr>
             </w:pPr>
-            <w:proofErr w:type="spellStart"/>
             <w:r>
               <w:rPr>
                 <w:rFonts w:ascii="Courier New" w:hAnsi="Courier New" w:cs="Courier New"/>
                 <w:sz w:val="24"/>
                 <w:szCs w:val="24"/>
               </w:rPr>
-              <w:t>listenProc</w:t>
-            </w:r>
-            <w:proofErr w:type="spellEnd"/>
-            <w:r>
-              <w:rPr>
-                <w:rFonts w:ascii="Courier New" w:hAnsi="Courier New" w:cs="Courier New"/>
-                <w:sz w:val="24"/>
-                <w:szCs w:val="24"/>
-              </w:rPr>
-              <w:t>::</w:t>
+              <w:t>listenProc::</w:t>
             </w:r>
             <w:r>
               <w:rPr>
@@ -5459,7 +4307,6 @@
                 <w:szCs w:val="24"/>
               </w:rPr>
             </w:pPr>
-            <w:proofErr w:type="spellStart"/>
             <w:r>
               <w:rPr>
                 <w:rFonts w:ascii="Courier New" w:hAnsi="Courier New" w:cs="Courier New"/>
@@ -5467,7 +4314,6 @@
               </w:rPr>
               <w:t>MsgReceiver_Proc</w:t>
             </w:r>
-            <w:proofErr w:type="spellEnd"/>
           </w:p>
         </w:tc>
         <w:tc>
@@ -5485,32 +4331,21 @@
                 <w:szCs w:val="24"/>
               </w:rPr>
             </w:pPr>
-            <w:proofErr w:type="spellStart"/>
             <w:r>
               <w:rPr>
                 <w:rFonts w:ascii="Courier New" w:hAnsi="Courier New" w:cs="Courier New"/>
+                <w:szCs w:val="24"/>
+              </w:rPr>
+              <w:t>MsgHandler::</w:t>
+            </w:r>
+            <w:r>
+              <w:rPr>
+                <w:rFonts w:ascii="Courier New" w:hAnsi="Courier New" w:cs="Courier New"/>
+                <w:color w:val="C00000"/>
                 <w:szCs w:val="24"/>
               </w:rPr>
               <w:t>MsgHandler</w:t>
             </w:r>
-            <w:proofErr w:type="spellEnd"/>
-            <w:r>
-              <w:rPr>
-                <w:rFonts w:ascii="Courier New" w:hAnsi="Courier New" w:cs="Courier New"/>
-                <w:szCs w:val="24"/>
-              </w:rPr>
-              <w:t>::</w:t>
-            </w:r>
-            <w:proofErr w:type="spellStart"/>
-            <w:r>
-              <w:rPr>
-                <w:rFonts w:ascii="Courier New" w:hAnsi="Courier New" w:cs="Courier New"/>
-                <w:color w:val="C00000"/>
-                <w:szCs w:val="24"/>
-              </w:rPr>
-              <w:t>MsgHandler</w:t>
-            </w:r>
-            <w:proofErr w:type="spellEnd"/>
             <w:r>
               <w:rPr>
                 <w:rFonts w:ascii="Courier New" w:hAnsi="Courier New" w:cs="Courier New"/>
@@ -5575,7 +4410,6 @@
                 <w:szCs w:val="24"/>
               </w:rPr>
             </w:pPr>
-            <w:proofErr w:type="spellStart"/>
             <w:r>
               <w:rPr>
                 <w:rFonts w:ascii="Courier New" w:hAnsi="Courier New" w:cs="Courier New"/>
@@ -5583,7 +4417,6 @@
               </w:rPr>
               <w:t>FileReceiver_Proc</w:t>
             </w:r>
-            <w:proofErr w:type="spellEnd"/>
           </w:p>
         </w:tc>
         <w:tc>
@@ -5601,32 +4434,21 @@
                 <w:szCs w:val="24"/>
               </w:rPr>
             </w:pPr>
-            <w:proofErr w:type="spellStart"/>
             <w:r>
               <w:rPr>
                 <w:rFonts w:ascii="Courier New" w:hAnsi="Courier New" w:cs="Courier New"/>
+                <w:szCs w:val="24"/>
+              </w:rPr>
+              <w:t>FileHandler::</w:t>
+            </w:r>
+            <w:r>
+              <w:rPr>
+                <w:rFonts w:ascii="Courier New" w:hAnsi="Courier New" w:cs="Courier New"/>
+                <w:color w:val="C00000"/>
                 <w:szCs w:val="24"/>
               </w:rPr>
               <w:t>FileHandler</w:t>
             </w:r>
-            <w:proofErr w:type="spellEnd"/>
-            <w:r>
-              <w:rPr>
-                <w:rFonts w:ascii="Courier New" w:hAnsi="Courier New" w:cs="Courier New"/>
-                <w:szCs w:val="24"/>
-              </w:rPr>
-              <w:t>::</w:t>
-            </w:r>
-            <w:proofErr w:type="spellStart"/>
-            <w:r>
-              <w:rPr>
-                <w:rFonts w:ascii="Courier New" w:hAnsi="Courier New" w:cs="Courier New"/>
-                <w:color w:val="C00000"/>
-                <w:szCs w:val="24"/>
-              </w:rPr>
-              <w:t>FileHandler</w:t>
-            </w:r>
-            <w:proofErr w:type="spellEnd"/>
             <w:r>
               <w:rPr>
                 <w:rFonts w:ascii="Courier New" w:hAnsi="Courier New" w:cs="Courier New"/>
@@ -5691,7 +4513,6 @@
                 <w:szCs w:val="24"/>
               </w:rPr>
             </w:pPr>
-            <w:proofErr w:type="spellStart"/>
             <w:r>
               <w:rPr>
                 <w:rFonts w:ascii="Courier New" w:hAnsi="Courier New" w:cs="Courier New"/>
@@ -5699,7 +4520,6 @@
               </w:rPr>
               <w:t>MsgSender_Proc</w:t>
             </w:r>
-            <w:proofErr w:type="spellEnd"/>
           </w:p>
         </w:tc>
         <w:tc>
@@ -5717,32 +4537,21 @@
                 <w:szCs w:val="24"/>
               </w:rPr>
             </w:pPr>
-            <w:proofErr w:type="spellStart"/>
             <w:r>
               <w:rPr>
                 <w:rFonts w:ascii="Courier New" w:hAnsi="Courier New" w:cs="Courier New"/>
+                <w:szCs w:val="24"/>
+              </w:rPr>
+              <w:t>MsgHandler::</w:t>
+            </w:r>
+            <w:r>
+              <w:rPr>
+                <w:rFonts w:ascii="Courier New" w:hAnsi="Courier New" w:cs="Courier New"/>
+                <w:color w:val="C00000"/>
                 <w:szCs w:val="24"/>
               </w:rPr>
               <w:t>MsgHandler</w:t>
             </w:r>
-            <w:proofErr w:type="spellEnd"/>
-            <w:r>
-              <w:rPr>
-                <w:rFonts w:ascii="Courier New" w:hAnsi="Courier New" w:cs="Courier New"/>
-                <w:szCs w:val="24"/>
-              </w:rPr>
-              <w:t>::</w:t>
-            </w:r>
-            <w:proofErr w:type="spellStart"/>
-            <w:r>
-              <w:rPr>
-                <w:rFonts w:ascii="Courier New" w:hAnsi="Courier New" w:cs="Courier New"/>
-                <w:color w:val="C00000"/>
-                <w:szCs w:val="24"/>
-              </w:rPr>
-              <w:t>MsgHandler</w:t>
-            </w:r>
-            <w:proofErr w:type="spellEnd"/>
             <w:r>
               <w:rPr>
                 <w:rFonts w:ascii="Courier New" w:hAnsi="Courier New" w:cs="Courier New"/>
@@ -5807,7 +4616,6 @@
                 <w:szCs w:val="24"/>
               </w:rPr>
             </w:pPr>
-            <w:proofErr w:type="spellStart"/>
             <w:r>
               <w:rPr>
                 <w:rFonts w:ascii="Courier New" w:hAnsi="Courier New" w:cs="Courier New"/>
@@ -5815,7 +4623,6 @@
               </w:rPr>
               <w:t>FileSender_Proc</w:t>
             </w:r>
-            <w:proofErr w:type="spellEnd"/>
           </w:p>
         </w:tc>
         <w:tc>
@@ -5830,32 +4637,21 @@
                 <w:szCs w:val="24"/>
               </w:rPr>
             </w:pPr>
-            <w:proofErr w:type="spellStart"/>
             <w:r>
               <w:rPr>
                 <w:rFonts w:ascii="Courier New" w:hAnsi="Courier New" w:cs="Courier New"/>
+                <w:szCs w:val="24"/>
+              </w:rPr>
+              <w:t>FileHandler::</w:t>
+            </w:r>
+            <w:r>
+              <w:rPr>
+                <w:rFonts w:ascii="Courier New" w:hAnsi="Courier New" w:cs="Courier New"/>
+                <w:color w:val="C00000"/>
                 <w:szCs w:val="24"/>
               </w:rPr>
               <w:t>FileHandler</w:t>
             </w:r>
-            <w:proofErr w:type="spellEnd"/>
-            <w:r>
-              <w:rPr>
-                <w:rFonts w:ascii="Courier New" w:hAnsi="Courier New" w:cs="Courier New"/>
-                <w:szCs w:val="24"/>
-              </w:rPr>
-              <w:t>::</w:t>
-            </w:r>
-            <w:proofErr w:type="spellStart"/>
-            <w:r>
-              <w:rPr>
-                <w:rFonts w:ascii="Courier New" w:hAnsi="Courier New" w:cs="Courier New"/>
-                <w:color w:val="C00000"/>
-                <w:szCs w:val="24"/>
-              </w:rPr>
-              <w:t>FileHandler</w:t>
-            </w:r>
-            <w:proofErr w:type="spellEnd"/>
             <w:r>
               <w:rPr>
                 <w:rFonts w:ascii="Courier New" w:hAnsi="Courier New" w:cs="Courier New"/>
@@ -6006,51 +4802,51 @@
       <w:pPr>
         <w:spacing w:after="0"/>
         <w:rPr>
+          <w:rFonts w:ascii="Courier New" w:hAnsi="Courier New" w:cs="Courier New"/>
+          <w:sz w:val="24"/>
+          <w:szCs w:val="24"/>
+        </w:rPr>
+      </w:pPr>
+    </w:p>
+    <w:p>
+      <w:pPr>
+        <w:spacing w:after="0"/>
+        <w:rPr>
+          <w:rFonts w:ascii="Courier New" w:hAnsi="Courier New" w:cs="Courier New"/>
+          <w:sz w:val="24"/>
+          <w:szCs w:val="24"/>
+        </w:rPr>
+      </w:pPr>
+      <w:r>
+        <w:rPr>
           <w:rFonts w:ascii="Courier New" w:hAnsi="Courier New" w:cs="Courier New" w:hint="eastAsia"/>
           <w:sz w:val="24"/>
           <w:szCs w:val="24"/>
         </w:rPr>
-      </w:pPr>
+        <w:t>因此关键之处，跟前面讲到的一样，还是要对四个</w:t>
+      </w:r>
+      <w:r>
+        <w:rPr>
+          <w:rFonts w:ascii="Courier New" w:hAnsi="Courier New" w:cs="Courier New" w:hint="eastAsia"/>
+          <w:sz w:val="24"/>
+          <w:szCs w:val="24"/>
+        </w:rPr>
+        <w:t>Proc</w:t>
+      </w:r>
+      <w:r>
+        <w:rPr>
+          <w:rFonts w:ascii="Courier New" w:hAnsi="Courier New" w:cs="Courier New" w:hint="eastAsia"/>
+          <w:sz w:val="24"/>
+          <w:szCs w:val="24"/>
+        </w:rPr>
+        <w:t>进行完善。</w:t>
+      </w:r>
     </w:p>
     <w:p>
       <w:pPr>
         <w:spacing w:after="0"/>
         <w:rPr>
-          <w:rFonts w:ascii="Courier New" w:hAnsi="Courier New" w:cs="Courier New" w:hint="eastAsia"/>
-          <w:sz w:val="24"/>
-          <w:szCs w:val="24"/>
-        </w:rPr>
-      </w:pPr>
-      <w:r>
-        <w:rPr>
-          <w:rFonts w:ascii="Courier New" w:hAnsi="Courier New" w:cs="Courier New" w:hint="eastAsia"/>
-          <w:sz w:val="24"/>
-          <w:szCs w:val="24"/>
-        </w:rPr>
-        <w:t>因此关键之处，跟前面讲到的一样，还是要对四个</w:t>
-      </w:r>
-      <w:r>
-        <w:rPr>
-          <w:rFonts w:ascii="Courier New" w:hAnsi="Courier New" w:cs="Courier New" w:hint="eastAsia"/>
-          <w:sz w:val="24"/>
-          <w:szCs w:val="24"/>
-        </w:rPr>
-        <w:t>Proc</w:t>
-      </w:r>
-      <w:r>
-        <w:rPr>
-          <w:rFonts w:ascii="Courier New" w:hAnsi="Courier New" w:cs="Courier New" w:hint="eastAsia"/>
-          <w:sz w:val="24"/>
-          <w:szCs w:val="24"/>
-        </w:rPr>
-        <w:t>进行完善。</w:t>
-      </w:r>
-    </w:p>
-    <w:p>
-      <w:pPr>
-        <w:spacing w:after="0"/>
-        <w:rPr>
-          <w:rFonts w:ascii="Courier New" w:hAnsi="Courier New" w:cs="Courier New" w:hint="eastAsia"/>
+          <w:rFonts w:ascii="Courier New" w:hAnsi="Courier New" w:cs="Courier New"/>
           <w:sz w:val="24"/>
           <w:szCs w:val="24"/>
         </w:rPr>
@@ -6168,6 +4964,11 @@
     </w:p>
     <w:p>
       <w:pPr>
+        <w:pStyle w:val="ListParagraph"/>
+        <w:numPr>
+          <w:ilvl w:val="0"/>
+          <w:numId w:val="3"/>
+        </w:numPr>
         <w:spacing w:after="0"/>
         <w:rPr>
           <w:rFonts w:ascii="Courier New" w:hAnsi="Courier New" w:cs="Courier New"/>
@@ -6340,6 +5141,11 @@
     </w:p>
     <w:p>
       <w:pPr>
+        <w:pStyle w:val="ListParagraph"/>
+        <w:numPr>
+          <w:ilvl w:val="0"/>
+          <w:numId w:val="3"/>
+        </w:numPr>
         <w:spacing w:after="0"/>
         <w:rPr>
           <w:rFonts w:ascii="Courier New" w:hAnsi="Courier New" w:cs="Courier New"/>
@@ -6403,6 +5209,30 @@
         </w:rPr>
         <w:t>的？因为所有的内容都是线程安全的，所以服务器端应该是可以做到被多个客户同时进行访问的吧？</w:t>
       </w:r>
+      <w:r>
+        <w:rPr>
+          <w:rFonts w:ascii="Courier New" w:hAnsi="Georgia" w:cs="Courier New"/>
+          <w:sz w:val="24"/>
+          <w:szCs w:val="24"/>
+        </w:rPr>
+        <w:t>还是说会为每一个客户做一个</w:t>
+      </w:r>
+      <w:r>
+        <w:rPr>
+          <w:rFonts w:ascii="Courier New" w:hAnsi="Courier New" w:cs="Courier New"/>
+          <w:sz w:val="24"/>
+          <w:szCs w:val="24"/>
+        </w:rPr>
+        <w:t>Server</w:t>
+      </w:r>
+      <w:r>
+        <w:rPr>
+          <w:rFonts w:ascii="Courier New" w:hAnsi="Georgia" w:cs="Courier New"/>
+          <w:sz w:val="24"/>
+          <w:szCs w:val="24"/>
+        </w:rPr>
+        <w:t>供其连接</w:t>
+      </w:r>
     </w:p>
     <w:p>
       <w:pPr>
@@ -6413,33 +5243,14 @@
           <w:szCs w:val="24"/>
         </w:rPr>
       </w:pPr>
-      <w:r>
-        <w:rPr>
-          <w:rFonts w:ascii="Courier New" w:hAnsi="Georgia" w:cs="Courier New"/>
-          <w:sz w:val="24"/>
-          <w:szCs w:val="24"/>
-        </w:rPr>
-        <w:t>还是说会为每一个客户做一个</w:t>
-      </w:r>
-      <w:r>
-        <w:rPr>
-          <w:rFonts w:ascii="Courier New" w:hAnsi="Courier New" w:cs="Courier New"/>
-          <w:sz w:val="24"/>
-          <w:szCs w:val="24"/>
-        </w:rPr>
-        <w:t>Server</w:t>
-      </w:r>
-      <w:r>
-        <w:rPr>
-          <w:rFonts w:ascii="Courier New" w:hAnsi="Georgia" w:cs="Courier New"/>
-          <w:sz w:val="24"/>
-          <w:szCs w:val="24"/>
-        </w:rPr>
-        <w:t>供其连接</w:t>
-      </w:r>
-    </w:p>
-    <w:p>
-      <w:pPr>
+    </w:p>
+    <w:p>
+      <w:pPr>
+        <w:pStyle w:val="ListParagraph"/>
+        <w:numPr>
+          <w:ilvl w:val="0"/>
+          <w:numId w:val="3"/>
+        </w:numPr>
         <w:spacing w:after="0"/>
         <w:rPr>
           <w:rFonts w:ascii="Courier New" w:hAnsi="Courier New" w:cs="Courier New"/>
@@ -6447,6 +5258,30 @@
           <w:szCs w:val="24"/>
         </w:rPr>
       </w:pPr>
+      <w:r>
+        <w:rPr>
+          <w:rFonts w:ascii="Courier New" w:hAnsi="Georgia" w:cs="Courier New"/>
+          <w:sz w:val="24"/>
+          <w:szCs w:val="24"/>
+        </w:rPr>
+        <w:t>需要</w:t>
+      </w:r>
+      <w:r>
+        <w:rPr>
+          <w:rFonts w:ascii="Courier New" w:hAnsi="Courier New" w:cs="Courier New"/>
+          <w:sz w:val="24"/>
+          <w:szCs w:val="24"/>
+        </w:rPr>
+        <w:t>Delete</w:t>
+      </w:r>
+      <w:r>
+        <w:rPr>
+          <w:rFonts w:ascii="Courier New" w:hAnsi="Georgia" w:cs="Courier New"/>
+          <w:sz w:val="24"/>
+          <w:szCs w:val="24"/>
+        </w:rPr>
+        <w:t>功能吗？如果需要，如何处理？</w:t>
+      </w:r>
     </w:p>
     <w:p>
       <w:pPr>
@@ -6457,140 +5292,265 @@
           <w:szCs w:val="24"/>
         </w:rPr>
       </w:pPr>
-      <w:r>
-        <w:rPr>
-          <w:rFonts w:ascii="Courier New" w:hAnsi="Georgia" w:cs="Courier New"/>
-          <w:sz w:val="24"/>
-          <w:szCs w:val="24"/>
-        </w:rPr>
-        <w:t>需要</w:t>
-      </w:r>
-      <w:r>
-        <w:rPr>
-          <w:rFonts w:ascii="Courier New" w:hAnsi="Courier New" w:cs="Courier New"/>
-          <w:sz w:val="24"/>
-          <w:szCs w:val="24"/>
-        </w:rPr>
-        <w:t>Delete</w:t>
-      </w:r>
-      <w:r>
-        <w:rPr>
-          <w:rFonts w:ascii="Courier New" w:hAnsi="Georgia" w:cs="Courier New"/>
-          <w:sz w:val="24"/>
-          <w:szCs w:val="24"/>
-        </w:rPr>
-        <w:t>功能吗？如果需要，如何处理？</w:t>
-      </w:r>
-    </w:p>
-    <w:p>
-      <w:pPr>
+    </w:p>
+    <w:p>
+      <w:pPr>
+        <w:pStyle w:val="ListParagraph"/>
+        <w:numPr>
+          <w:ilvl w:val="0"/>
+          <w:numId w:val="3"/>
+        </w:numPr>
         <w:spacing w:after="0"/>
         <w:rPr>
-          <w:rFonts w:ascii="Courier New" w:hAnsi="Courier New" w:cs="Courier New"/>
-          <w:sz w:val="24"/>
-          <w:szCs w:val="24"/>
-        </w:rPr>
-      </w:pPr>
+          <w:rFonts w:ascii="Courier New" w:hAnsi="Georgia" w:cs="Courier New"/>
+          <w:sz w:val="24"/>
+          <w:szCs w:val="24"/>
+        </w:rPr>
+      </w:pPr>
+      <w:r>
+        <w:rPr>
+          <w:rFonts w:ascii="Courier New" w:hAnsi="Georgia" w:cs="Courier New"/>
+          <w:sz w:val="24"/>
+          <w:szCs w:val="24"/>
+        </w:rPr>
+        <w:t>当</w:t>
+      </w:r>
+      <w:r>
+        <w:rPr>
+          <w:rFonts w:ascii="Courier New" w:hAnsi="Courier New" w:cs="Courier New"/>
+          <w:sz w:val="24"/>
+          <w:szCs w:val="24"/>
+        </w:rPr>
+        <w:t>Client</w:t>
+      </w:r>
+      <w:r>
+        <w:rPr>
+          <w:rFonts w:ascii="Courier New" w:hAnsi="Georgia" w:cs="Courier New"/>
+          <w:sz w:val="24"/>
+          <w:szCs w:val="24"/>
+        </w:rPr>
+        <w:t>的</w:t>
+      </w:r>
+      <w:r>
+        <w:rPr>
+          <w:rFonts w:ascii="Courier New" w:hAnsi="Courier New" w:cs="Courier New"/>
+          <w:sz w:val="24"/>
+          <w:szCs w:val="24"/>
+        </w:rPr>
+        <w:t>WebForm</w:t>
+      </w:r>
+      <w:r>
+        <w:rPr>
+          <w:rFonts w:ascii="Courier New" w:hAnsi="Georgia" w:cs="Courier New"/>
+          <w:sz w:val="24"/>
+          <w:szCs w:val="24"/>
+        </w:rPr>
+        <w:t>开始运行的时候，在用户登录之后，我们是让</w:t>
+      </w:r>
+      <w:r>
+        <w:rPr>
+          <w:rFonts w:ascii="Courier New" w:hAnsi="Courier New" w:cs="Courier New"/>
+          <w:sz w:val="24"/>
+          <w:szCs w:val="24"/>
+        </w:rPr>
+        <w:t>Client</w:t>
+      </w:r>
+      <w:r>
+        <w:rPr>
+          <w:rFonts w:ascii="Courier New" w:hAnsi="Georgia" w:cs="Courier New"/>
+          <w:sz w:val="24"/>
+          <w:szCs w:val="24"/>
+        </w:rPr>
+        <w:t>和</w:t>
+      </w:r>
+      <w:r>
+        <w:rPr>
+          <w:rFonts w:ascii="Courier New" w:hAnsi="Courier New" w:cs="Courier New"/>
+          <w:sz w:val="24"/>
+          <w:szCs w:val="24"/>
+        </w:rPr>
+        <w:t>Repository</w:t>
+      </w:r>
+      <w:r>
+        <w:rPr>
+          <w:rFonts w:ascii="Courier New" w:hAnsi="Georgia" w:cs="Courier New"/>
+          <w:sz w:val="24"/>
+          <w:szCs w:val="24"/>
+        </w:rPr>
+        <w:t>之间一直保持连接，还是每次用户有动作的时候建立连接并</w:t>
+      </w:r>
+      <w:r>
+        <w:rPr>
+          <w:rFonts w:ascii="Courier New" w:hAnsi="Courier New" w:cs="Courier New"/>
+          <w:sz w:val="24"/>
+          <w:szCs w:val="24"/>
+        </w:rPr>
+        <w:t>post</w:t>
+      </w:r>
+      <w:r>
+        <w:rPr>
+          <w:rFonts w:ascii="Courier New" w:hAnsi="Georgia" w:cs="Courier New"/>
+          <w:sz w:val="24"/>
+          <w:szCs w:val="24"/>
+        </w:rPr>
+        <w:t>消息？（个人认为应该是一直保持连接状态）</w:t>
+      </w:r>
     </w:p>
     <w:p>
       <w:pPr>
         <w:spacing w:after="0"/>
         <w:rPr>
-          <w:rFonts w:ascii="Courier New" w:hAnsi="Courier New" w:cs="Courier New"/>
-          <w:sz w:val="24"/>
-          <w:szCs w:val="24"/>
-        </w:rPr>
-      </w:pPr>
-      <w:r>
-        <w:rPr>
-          <w:rFonts w:ascii="Courier New" w:hAnsi="Georgia" w:cs="Courier New"/>
-          <w:sz w:val="24"/>
-          <w:szCs w:val="24"/>
-        </w:rPr>
-        <w:t>当</w:t>
-      </w:r>
-      <w:r>
-        <w:rPr>
-          <w:rFonts w:ascii="Courier New" w:hAnsi="Courier New" w:cs="Courier New"/>
-          <w:sz w:val="24"/>
-          <w:szCs w:val="24"/>
-        </w:rPr>
-        <w:t>Client</w:t>
-      </w:r>
-      <w:r>
-        <w:rPr>
-          <w:rFonts w:ascii="Courier New" w:hAnsi="Georgia" w:cs="Courier New"/>
+          <w:rFonts w:ascii="Courier New" w:hAnsi="Georgia" w:cs="Courier New"/>
+          <w:sz w:val="24"/>
+          <w:szCs w:val="24"/>
+        </w:rPr>
+      </w:pPr>
+    </w:p>
+    <w:p>
+      <w:pPr>
+        <w:pStyle w:val="ListParagraph"/>
+        <w:numPr>
+          <w:ilvl w:val="0"/>
+          <w:numId w:val="3"/>
+        </w:numPr>
+        <w:spacing w:after="0"/>
+        <w:rPr>
+          <w:rFonts w:ascii="Courier New" w:hAnsi="Courier New" w:cs="Courier New"/>
+          <w:sz w:val="24"/>
+          <w:szCs w:val="24"/>
+        </w:rPr>
+      </w:pPr>
+      <w:r>
+        <w:rPr>
+          <w:rFonts w:ascii="Courier New" w:hAnsi="Georgia" w:cs="Courier New" w:hint="eastAsia"/>
+          <w:sz w:val="24"/>
+          <w:szCs w:val="24"/>
+        </w:rPr>
+        <w:t>如果已经调用了</w:t>
+      </w:r>
+      <w:r>
+        <w:rPr>
+          <w:rFonts w:ascii="Courier New" w:hAnsi="Georgia" w:cs="Courier New" w:hint="eastAsia"/>
+          <w:sz w:val="24"/>
+          <w:szCs w:val="24"/>
+        </w:rPr>
+        <w:t>Communicator</w:t>
+      </w:r>
+      <w:r>
+        <w:rPr>
+          <w:rFonts w:ascii="Courier New" w:hAnsi="Georgia" w:cs="Courier New" w:hint="eastAsia"/>
           <w:sz w:val="24"/>
           <w:szCs w:val="24"/>
         </w:rPr>
         <w:t>的</w:t>
       </w:r>
-      <w:proofErr w:type="spellStart"/>
-      <w:r>
-        <w:rPr>
-          <w:rFonts w:ascii="Courier New" w:hAnsi="Courier New" w:cs="Courier New"/>
-          <w:sz w:val="24"/>
-          <w:szCs w:val="24"/>
-        </w:rPr>
-        <w:t>WebForm</w:t>
-      </w:r>
-      <w:proofErr w:type="spellEnd"/>
-      <w:r>
-        <w:rPr>
-          <w:rFonts w:ascii="Courier New" w:hAnsi="Georgia" w:cs="Courier New"/>
-          <w:sz w:val="24"/>
-          <w:szCs w:val="24"/>
-        </w:rPr>
-        <w:t>开始运行的时候，在用户登录之后，我们是让</w:t>
-      </w:r>
-      <w:r>
-        <w:rPr>
-          <w:rFonts w:ascii="Courier New" w:hAnsi="Courier New" w:cs="Courier New"/>
-          <w:sz w:val="24"/>
-          <w:szCs w:val="24"/>
-        </w:rPr>
-        <w:t>Client</w:t>
-      </w:r>
-      <w:r>
-        <w:rPr>
-          <w:rFonts w:ascii="Courier New" w:hAnsi="Georgia" w:cs="Courier New"/>
-          <w:sz w:val="24"/>
-          <w:szCs w:val="24"/>
-        </w:rPr>
-        <w:t>和</w:t>
-      </w:r>
-      <w:r>
-        <w:rPr>
-          <w:rFonts w:ascii="Courier New" w:hAnsi="Courier New" w:cs="Courier New"/>
-          <w:sz w:val="24"/>
-          <w:szCs w:val="24"/>
-        </w:rPr>
-        <w:t>Repository</w:t>
-      </w:r>
-      <w:r>
-        <w:rPr>
-          <w:rFonts w:ascii="Courier New" w:hAnsi="Georgia" w:cs="Courier New"/>
-          <w:sz w:val="24"/>
-          <w:szCs w:val="24"/>
-        </w:rPr>
-        <w:t>之间一直保持连接，还是每次用户有动作的时候建立连接并</w:t>
-      </w:r>
-      <w:r>
-        <w:rPr>
-          <w:rFonts w:ascii="Courier New" w:hAnsi="Courier New" w:cs="Courier New"/>
-          <w:sz w:val="24"/>
-          <w:szCs w:val="24"/>
-        </w:rPr>
-        <w:t>post</w:t>
-      </w:r>
-      <w:r>
-        <w:rPr>
-          <w:rFonts w:ascii="Courier New" w:hAnsi="Georgia" w:cs="Courier New"/>
-          <w:sz w:val="24"/>
-          <w:szCs w:val="24"/>
-        </w:rPr>
-        <w:t>消息？（个人认为应该是一直保持连接状态）</w:t>
-      </w:r>
+      <w:r>
+        <w:rPr>
+          <w:rFonts w:ascii="Courier New" w:hAnsi="Georgia" w:cs="Courier New" w:hint="eastAsia"/>
+          <w:sz w:val="24"/>
+          <w:szCs w:val="24"/>
+        </w:rPr>
+        <w:t>connect</w:t>
+      </w:r>
+      <w:r>
+        <w:rPr>
+          <w:rFonts w:ascii="Courier New" w:hAnsi="Georgia" w:cs="Courier New" w:hint="eastAsia"/>
+          <w:sz w:val="24"/>
+          <w:szCs w:val="24"/>
+        </w:rPr>
+        <w:t>方法，但是没有调用</w:t>
+      </w:r>
+      <w:r>
+        <w:rPr>
+          <w:rFonts w:ascii="Courier New" w:hAnsi="Georgia" w:cs="Courier New" w:hint="eastAsia"/>
+          <w:sz w:val="24"/>
+          <w:szCs w:val="24"/>
+        </w:rPr>
+        <w:t>disconnect</w:t>
+      </w:r>
+      <w:r>
+        <w:rPr>
+          <w:rFonts w:ascii="Courier New" w:hAnsi="Georgia" w:cs="Courier New" w:hint="eastAsia"/>
+          <w:sz w:val="24"/>
+          <w:szCs w:val="24"/>
+        </w:rPr>
+        <w:t>方法，那假如再调用一次</w:t>
+      </w:r>
+      <w:r>
+        <w:rPr>
+          <w:rFonts w:ascii="Courier New" w:hAnsi="Georgia" w:cs="Courier New" w:hint="eastAsia"/>
+          <w:sz w:val="24"/>
+          <w:szCs w:val="24"/>
+        </w:rPr>
+        <w:t>connect</w:t>
+      </w:r>
+      <w:r>
+        <w:rPr>
+          <w:rFonts w:ascii="Courier New" w:hAnsi="Georgia" w:cs="Courier New" w:hint="eastAsia"/>
+          <w:sz w:val="24"/>
+          <w:szCs w:val="24"/>
+        </w:rPr>
+        <w:t>方法，会有什么结果呢？</w:t>
+      </w:r>
+    </w:p>
+    <w:p>
+      <w:pPr>
+        <w:pStyle w:val="ListParagraph"/>
+        <w:rPr>
+          <w:rFonts w:ascii="Courier New" w:hAnsi="Courier New" w:cs="Courier New"/>
+          <w:sz w:val="24"/>
+          <w:szCs w:val="24"/>
+        </w:rPr>
+      </w:pPr>
+    </w:p>
+    <w:p>
+      <w:pPr>
+        <w:pStyle w:val="ListParagraph"/>
+        <w:numPr>
+          <w:ilvl w:val="0"/>
+          <w:numId w:val="3"/>
+        </w:numPr>
+        <w:spacing w:after="0"/>
+        <w:rPr>
+          <w:rFonts w:ascii="Courier New" w:hAnsi="Courier New" w:cs="Courier New"/>
+          <w:sz w:val="24"/>
+          <w:szCs w:val="24"/>
+        </w:rPr>
+      </w:pPr>
+      <w:r>
+        <w:rPr>
+          <w:rFonts w:ascii="Courier New" w:hAnsi="Courier New" w:cs="Courier New" w:hint="eastAsia"/>
+          <w:sz w:val="24"/>
+          <w:szCs w:val="24"/>
+        </w:rPr>
+        <w:t>一个</w:t>
+      </w:r>
+      <w:r>
+        <w:rPr>
+          <w:rFonts w:ascii="Courier New" w:hAnsi="Courier New" w:cs="Courier New" w:hint="eastAsia"/>
+          <w:sz w:val="24"/>
+          <w:szCs w:val="24"/>
+        </w:rPr>
+        <w:t>Block</w:t>
+      </w:r>
+      <w:r>
+        <w:rPr>
+          <w:rFonts w:ascii="Courier New" w:hAnsi="Courier New" w:cs="Courier New" w:hint="eastAsia"/>
+          <w:sz w:val="24"/>
+          <w:szCs w:val="24"/>
+        </w:rPr>
+        <w:t>最大能传送多大的字节数？</w:t>
+      </w:r>
+    </w:p>
+    <w:p>
+      <w:pPr>
+        <w:spacing w:after="0"/>
+        <w:rPr>
+          <w:rFonts w:ascii="Courier New" w:hAnsi="Courier New" w:cs="Courier New"/>
+          <w:sz w:val="24"/>
+          <w:szCs w:val="24"/>
+        </w:rPr>
+      </w:pPr>
     </w:p>
     <w:p>
       <w:pPr>
@@ -6638,9 +5598,6 @@
     <w:p>
       <w:pPr>
         <w:pStyle w:val="CommentText"/>
-        <w:rPr>
-          <w:rFonts w:hint="eastAsia"/>
-        </w:rPr>
       </w:pPr>
       <w:r>
         <w:rPr>
@@ -6665,9 +5622,6 @@
     <w:p>
       <w:pPr>
         <w:pStyle w:val="CommentText"/>
-        <w:rPr>
-          <w:rFonts w:hint="eastAsia"/>
-        </w:rPr>
       </w:pPr>
       <w:r>
         <w:rPr>
@@ -6692,9 +5646,6 @@
     <w:p>
       <w:pPr>
         <w:pStyle w:val="CommentText"/>
-        <w:rPr>
-          <w:rFonts w:hint="eastAsia"/>
-        </w:rPr>
       </w:pPr>
       <w:r>
         <w:rPr>
@@ -6723,7 +5674,6 @@
       <w:pPr>
         <w:pStyle w:val="CommentText"/>
       </w:pPr>
-      <w:proofErr w:type="spellStart"/>
       <w:r>
         <w:rPr>
           <w:rFonts w:ascii="Georgia" w:hAnsi="Georgia"/>
@@ -6731,7 +5681,6 @@
         </w:rPr>
         <w:t>BQueue</w:t>
       </w:r>
-      <w:proofErr w:type="spellEnd"/>
       <w:r>
         <w:rPr>
           <w:rFonts w:ascii="Georgia"/>
@@ -6739,7 +5688,6 @@
         </w:rPr>
         <w:t>是在</w:t>
       </w:r>
-      <w:proofErr w:type="spellStart"/>
       <w:r>
         <w:rPr>
           <w:rFonts w:ascii="Georgia" w:hAnsi="Georgia"/>
@@ -6747,7 +5695,6 @@
         </w:rPr>
         <w:t>MessageHandler</w:t>
       </w:r>
-      <w:proofErr w:type="spellEnd"/>
       <w:r>
         <w:rPr>
           <w:rFonts w:ascii="Georgia"/>
@@ -6755,7 +5702,6 @@
         </w:rPr>
         <w:t>和</w:t>
       </w:r>
-      <w:proofErr w:type="spellStart"/>
       <w:r>
         <w:rPr>
           <w:rFonts w:ascii="Georgia" w:hAnsi="Georgia"/>
@@ -6763,7 +5709,6 @@
         </w:rPr>
         <w:t>FileHandler</w:t>
       </w:r>
-      <w:proofErr w:type="spellEnd"/>
       <w:r>
         <w:rPr>
           <w:rFonts w:ascii="Georgia"/>
@@ -6791,9 +5736,6 @@
     <w:p>
       <w:pPr>
         <w:pStyle w:val="CommentText"/>
-        <w:rPr>
-          <w:rFonts w:hint="eastAsia"/>
-        </w:rPr>
       </w:pPr>
       <w:r>
         <w:rPr>
@@ -6818,55 +5760,50 @@
     <w:p>
       <w:pPr>
         <w:pStyle w:val="CommentText"/>
+      </w:pPr>
+      <w:r>
+        <w:rPr>
+          <w:rStyle w:val="CommentReference"/>
+        </w:rPr>
+        <w:annotationRef/>
+      </w:r>
+    </w:p>
+    <w:p>
+      <w:pPr>
+        <w:pStyle w:val="CommentText"/>
+      </w:pPr>
+      <w:r>
         <w:rPr>
           <w:rFonts w:hint="eastAsia"/>
         </w:rPr>
-      </w:pPr>
+        <w:t>对于</w:t>
+      </w:r>
+      <w:r>
+        <w:rPr>
+          <w:rFonts w:hint="eastAsia"/>
+        </w:rPr>
+        <w:t>Project #4</w:t>
+      </w:r>
+      <w:r>
+        <w:rPr>
+          <w:rFonts w:hint="eastAsia"/>
+        </w:rPr>
+        <w:t>来说，</w:t>
+      </w:r>
+      <w:r>
+        <w:rPr>
+          <w:rFonts w:ascii="Courier New" w:hAnsi="Courier New" w:cs="Courier New"/>
+          <w:sz w:val="24"/>
+          <w:szCs w:val="24"/>
+        </w:rPr>
+        <w:t>setFileDestination</w:t>
+      </w:r>
       <w:r>
         <w:rPr>
           <w:rStyle w:val="CommentReference"/>
         </w:rPr>
         <w:annotationRef/>
       </w:r>
-    </w:p>
-    <w:p>
-      <w:pPr>
-        <w:pStyle w:val="CommentText"/>
-      </w:pPr>
-      <w:r>
-        <w:rPr>
-          <w:rFonts w:hint="eastAsia"/>
-        </w:rPr>
-        <w:t>对于</w:t>
-      </w:r>
-      <w:r>
-        <w:rPr>
-          <w:rFonts w:hint="eastAsia"/>
-        </w:rPr>
-        <w:t>Project #4</w:t>
-      </w:r>
-      <w:r>
-        <w:rPr>
-          <w:rFonts w:hint="eastAsia"/>
-        </w:rPr>
-        <w:t>来说，</w:t>
-      </w:r>
-      <w:proofErr w:type="spellStart"/>
-      <w:r>
-        <w:rPr>
-          <w:rFonts w:ascii="Courier New" w:hAnsi="Courier New" w:cs="Courier New"/>
-          <w:sz w:val="24"/>
-          <w:szCs w:val="24"/>
-        </w:rPr>
-        <w:t>setFileDestination</w:t>
-      </w:r>
-      <w:proofErr w:type="spellEnd"/>
-      <w:r>
-        <w:rPr>
-          <w:rStyle w:val="CommentReference"/>
-        </w:rPr>
-        <w:annotationRef/>
-      </w:r>
       <w:r>
         <w:rPr>
           <w:rFonts w:ascii="Courier New" w:hAnsi="Courier New" w:cs="Courier New" w:hint="eastAsia"/>
@@ -6875,7 +5812,6 @@
         </w:rPr>
         <w:t>应该要跟</w:t>
       </w:r>
-      <w:proofErr w:type="spellStart"/>
       <w:r>
         <w:rPr>
           <w:rFonts w:ascii="Courier New" w:hAnsi="Courier New" w:cs="Courier New" w:hint="eastAsia"/>
@@ -6884,7 +5820,6 @@
         </w:rPr>
         <w:t>form</w:t>
       </w:r>
-      <w:proofErr w:type="spellEnd"/>
       <w:r>
         <w:rPr>
           <w:rFonts w:ascii="Courier New" w:hAnsi="Courier New" w:cs="Courier New" w:hint="eastAsia"/>
@@ -6915,9 +5850,6 @@
     <w:p>
       <w:pPr>
         <w:pStyle w:val="CommentText"/>
-        <w:rPr>
-          <w:rFonts w:hint="eastAsia"/>
-        </w:rPr>
       </w:pPr>
       <w:r>
         <w:rPr>
@@ -6929,9 +5861,6 @@
     <w:p>
       <w:pPr>
         <w:pStyle w:val="CommentText"/>
-        <w:rPr>
-          <w:rFonts w:hint="eastAsia"/>
-        </w:rPr>
       </w:pPr>
       <w:r>
         <w:rPr>
@@ -6957,9 +5886,6 @@
     <w:p>
       <w:pPr>
         <w:pStyle w:val="CommentText"/>
-        <w:rPr>
-          <w:rFonts w:hint="eastAsia"/>
-        </w:rPr>
       </w:pPr>
       <w:r>
         <w:rPr>
@@ -6980,8 +5906,6 @@
           <w:szCs w:val="24"/>
         </w:rPr>
       </w:pPr>
-      <w:proofErr w:type="spellStart"/>
-      <w:proofErr w:type="gramStart"/>
       <w:r>
         <w:rPr>
           <w:rFonts w:ascii="Courier New" w:hAnsi="Courier New" w:cs="Courier New"/>
@@ -6991,8 +5915,6 @@
         </w:rPr>
         <w:t>enum</w:t>
       </w:r>
-      <w:proofErr w:type="spellEnd"/>
-      <w:proofErr w:type="gramEnd"/>
       <w:r>
         <w:rPr>
           <w:rFonts w:ascii="Courier New" w:hAnsi="Courier New" w:cs="Courier New"/>
@@ -7041,25 +5963,7 @@
           <w:sz w:val="24"/>
           <w:szCs w:val="24"/>
         </w:rPr>
-        <w:t xml:space="preserve">    </w:t>
-      </w:r>
-      <w:proofErr w:type="gramStart"/>
-      <w:r>
-        <w:rPr>
-          <w:rFonts w:ascii="Courier New" w:hAnsi="Courier New" w:cs="Courier New"/>
-          <w:sz w:val="24"/>
-          <w:szCs w:val="24"/>
-        </w:rPr>
-        <w:t>message</w:t>
-      </w:r>
-      <w:proofErr w:type="gramEnd"/>
-      <w:r>
-        <w:rPr>
-          <w:rFonts w:ascii="Courier New" w:hAnsi="Courier New" w:cs="Courier New"/>
-          <w:sz w:val="24"/>
-          <w:szCs w:val="24"/>
-        </w:rPr>
-        <w:t>,</w:t>
+        <w:t xml:space="preserve">    message,</w:t>
       </w:r>
     </w:p>
     <w:p>
@@ -7080,18 +5984,8 @@
           <w:sz w:val="24"/>
           <w:szCs w:val="24"/>
         </w:rPr>
-        <w:t xml:space="preserve">    </w:t>
-      </w:r>
-      <w:proofErr w:type="gramStart"/>
-      <w:r>
-        <w:rPr>
-          <w:rFonts w:ascii="Courier New" w:hAnsi="Courier New" w:cs="Courier New"/>
-          <w:sz w:val="24"/>
-          <w:szCs w:val="24"/>
-        </w:rPr>
-        <w:t>file</w:t>
-      </w:r>
-      <w:proofErr w:type="gramEnd"/>
+        <w:t xml:space="preserve">    file</w:t>
+      </w:r>
     </w:p>
     <w:p>
       <w:pPr>
@@ -7100,7 +5994,7 @@
         <w:adjustRightInd w:val="0"/>
         <w:spacing w:after="0" w:line="240" w:lineRule="auto"/>
         <w:rPr>
-          <w:rFonts w:ascii="Courier New" w:hAnsi="Courier New" w:cs="Courier New" w:hint="eastAsia"/>
+          <w:rFonts w:ascii="Courier New" w:hAnsi="Courier New" w:cs="Courier New"/>
           <w:sz w:val="24"/>
           <w:szCs w:val="24"/>
         </w:rPr>
@@ -7147,8 +6041,6 @@
         </w:rPr>
         <w:t xml:space="preserve">  </w:t>
       </w:r>
-      <w:proofErr w:type="spellStart"/>
-      <w:proofErr w:type="gramStart"/>
       <w:r>
         <w:rPr>
           <w:rFonts w:ascii="Courier New" w:hAnsi="Courier New" w:cs="Courier New"/>
@@ -7158,8 +6050,6 @@
         </w:rPr>
         <w:t>enum</w:t>
       </w:r>
-      <w:proofErr w:type="spellEnd"/>
-      <w:proofErr w:type="gramEnd"/>
       <w:r>
         <w:rPr>
           <w:rFonts w:ascii="Courier New" w:hAnsi="Courier New" w:cs="Courier New"/>
@@ -7208,25 +6098,7 @@
           <w:sz w:val="24"/>
           <w:szCs w:val="24"/>
         </w:rPr>
-        <w:t xml:space="preserve">    </w:t>
-      </w:r>
-      <w:proofErr w:type="gramStart"/>
-      <w:r>
-        <w:rPr>
-          <w:rFonts w:ascii="Courier New" w:hAnsi="Courier New" w:cs="Courier New"/>
-          <w:sz w:val="24"/>
-          <w:szCs w:val="24"/>
-        </w:rPr>
-        <w:t>address</w:t>
-      </w:r>
-      <w:proofErr w:type="gramEnd"/>
-      <w:r>
-        <w:rPr>
-          <w:rFonts w:ascii="Courier New" w:hAnsi="Courier New" w:cs="Courier New"/>
-          <w:sz w:val="24"/>
-          <w:szCs w:val="24"/>
-        </w:rPr>
-        <w:t xml:space="preserve">,            </w:t>
+        <w:t xml:space="preserve">    address,            </w:t>
       </w:r>
       <w:r>
         <w:rPr>
@@ -7235,19 +6107,8 @@
           <w:sz w:val="24"/>
           <w:szCs w:val="24"/>
         </w:rPr>
-        <w:t xml:space="preserve">// data is source </w:t>
-      </w:r>
-      <w:proofErr w:type="spellStart"/>
-      <w:r>
-        <w:rPr>
-          <w:rFonts w:ascii="Courier New" w:hAnsi="Courier New" w:cs="Courier New"/>
-          <w:color w:val="008000"/>
-          <w:sz w:val="24"/>
-          <w:szCs w:val="24"/>
-        </w:rPr>
-        <w:t>EndPoint</w:t>
-      </w:r>
-      <w:proofErr w:type="spellEnd"/>
+        <w:t>// data is source EndPoint</w:t>
+      </w:r>
     </w:p>
     <w:p>
       <w:pPr>
@@ -7267,25 +6128,7 @@
           <w:sz w:val="24"/>
           <w:szCs w:val="24"/>
         </w:rPr>
-        <w:t xml:space="preserve">    </w:t>
-      </w:r>
-      <w:proofErr w:type="spellStart"/>
-      <w:r>
-        <w:rPr>
-          <w:rFonts w:ascii="Courier New" w:hAnsi="Courier New" w:cs="Courier New"/>
-          <w:sz w:val="24"/>
-          <w:szCs w:val="24"/>
-        </w:rPr>
-        <w:t>partial_message</w:t>
-      </w:r>
-      <w:proofErr w:type="spellEnd"/>
-      <w:r>
-        <w:rPr>
-          <w:rFonts w:ascii="Courier New" w:hAnsi="Courier New" w:cs="Courier New"/>
-          <w:sz w:val="24"/>
-          <w:szCs w:val="24"/>
-        </w:rPr>
-        <w:t xml:space="preserve">,    </w:t>
+        <w:t xml:space="preserve">    partial_message,    </w:t>
       </w:r>
       <w:r>
         <w:rPr>
@@ -7315,25 +6158,7 @@
           <w:sz w:val="24"/>
           <w:szCs w:val="24"/>
         </w:rPr>
-        <w:t xml:space="preserve">    </w:t>
-      </w:r>
-      <w:proofErr w:type="spellStart"/>
-      <w:r>
-        <w:rPr>
-          <w:rFonts w:ascii="Courier New" w:hAnsi="Courier New" w:cs="Courier New"/>
-          <w:sz w:val="24"/>
-          <w:szCs w:val="24"/>
-        </w:rPr>
-        <w:t>end_message</w:t>
-      </w:r>
-      <w:proofErr w:type="spellEnd"/>
-      <w:r>
-        <w:rPr>
-          <w:rFonts w:ascii="Courier New" w:hAnsi="Courier New" w:cs="Courier New"/>
-          <w:sz w:val="24"/>
-          <w:szCs w:val="24"/>
-        </w:rPr>
-        <w:t xml:space="preserve">,        </w:t>
+        <w:t xml:space="preserve">    end_message,        </w:t>
       </w:r>
       <w:r>
         <w:rPr>
@@ -7363,25 +6188,7 @@
           <w:sz w:val="24"/>
           <w:szCs w:val="24"/>
         </w:rPr>
-        <w:t xml:space="preserve">    </w:t>
-      </w:r>
-      <w:proofErr w:type="spellStart"/>
-      <w:r>
-        <w:rPr>
-          <w:rFonts w:ascii="Courier New" w:hAnsi="Courier New" w:cs="Courier New"/>
-          <w:sz w:val="24"/>
-          <w:szCs w:val="24"/>
-        </w:rPr>
-        <w:t>end_dialog</w:t>
-      </w:r>
-      <w:proofErr w:type="spellEnd"/>
-      <w:r>
-        <w:rPr>
-          <w:rFonts w:ascii="Courier New" w:hAnsi="Courier New" w:cs="Courier New"/>
-          <w:sz w:val="24"/>
-          <w:szCs w:val="24"/>
-        </w:rPr>
-        <w:t xml:space="preserve">,         </w:t>
+        <w:t xml:space="preserve">    end_dialog,         </w:t>
       </w:r>
       <w:r>
         <w:rPr>
@@ -7411,25 +6218,7 @@
           <w:sz w:val="24"/>
           <w:szCs w:val="24"/>
         </w:rPr>
-        <w:t xml:space="preserve">    </w:t>
-      </w:r>
-      <w:proofErr w:type="spellStart"/>
-      <w:r>
-        <w:rPr>
-          <w:rFonts w:ascii="Courier New" w:hAnsi="Courier New" w:cs="Courier New"/>
-          <w:sz w:val="24"/>
-          <w:szCs w:val="24"/>
-        </w:rPr>
-        <w:t>end_connection</w:t>
-      </w:r>
-      <w:proofErr w:type="spellEnd"/>
-      <w:r>
-        <w:rPr>
-          <w:rFonts w:ascii="Courier New" w:hAnsi="Courier New" w:cs="Courier New"/>
-          <w:sz w:val="24"/>
-          <w:szCs w:val="24"/>
-        </w:rPr>
-        <w:t xml:space="preserve">      </w:t>
+        <w:t xml:space="preserve">    end_connection      </w:t>
       </w:r>
       <w:r>
         <w:rPr>
@@ -7472,9 +6261,6 @@
     <w:p>
       <w:pPr>
         <w:pStyle w:val="CommentText"/>
-        <w:rPr>
-          <w:rFonts w:hint="eastAsia"/>
-        </w:rPr>
       </w:pPr>
       <w:r>
         <w:rPr>
@@ -7525,6 +6311,92 @@
 <file path=word/numbering.xml><?xml version="1.0" encoding="utf-8"?>
 <w:numbering xmlns:ve="http://schemas.openxmlformats.org/markup-compatibility/2006" xmlns:o="urn:schemas-microsoft-com:office:office" xmlns:r="http://schemas.openxmlformats.org/officeDocument/2006/relationships" xmlns:m="http://schemas.openxmlformats.org/officeDocument/2006/math" xmlns:v="urn:schemas-microsoft-com:vml" xmlns:wp="http://schemas.openxmlformats.org/drawingml/2006/wordprocessingDrawing" xmlns:w10="urn:schemas-microsoft-com:office:word" xmlns:w="http://schemas.openxmlformats.org/wordprocessingml/2006/main" xmlns:wne="http://schemas.microsoft.com/office/word/2006/wordml">
   <w:abstractNum w:abstractNumId="0">
+    <w:nsid w:val="23E966C3"/>
+    <w:multiLevelType w:val="hybridMultilevel"/>
+    <w:tmpl w:val="8BBE8A26"/>
+    <w:lvl w:ilvl="0" w:tplc="0409000F">
+      <w:start w:val="1"/>
+      <w:numFmt w:val="decimal"/>
+      <w:lvlText w:val="%1."/>
+      <w:lvlJc w:val="left"/>
+      <w:pPr>
+        <w:ind w:left="720" w:hanging="360"/>
+      </w:pPr>
+    </w:lvl>
+    <w:lvl w:ilvl="1" w:tplc="04090019" w:tentative="1">
+      <w:start w:val="1"/>
+      <w:numFmt w:val="lowerLetter"/>
+      <w:lvlText w:val="%2."/>
+      <w:lvlJc w:val="left"/>
+      <w:pPr>
+        <w:ind w:left="1440" w:hanging="360"/>
+      </w:pPr>
+    </w:lvl>
+    <w:lvl w:ilvl="2" w:tplc="0409001B" w:tentative="1">
+      <w:start w:val="1"/>
+      <w:numFmt w:val="lowerRoman"/>
+      <w:lvlText w:val="%3."/>
+      <w:lvlJc w:val="right"/>
+      <w:pPr>
+        <w:ind w:left="2160" w:hanging="180"/>
+      </w:pPr>
+    </w:lvl>
+    <w:lvl w:ilvl="3" w:tplc="0409000F" w:tentative="1">
+      <w:start w:val="1"/>
+      <w:numFmt w:val="decimal"/>
+      <w:lvlText w:val="%4."/>
+      <w:lvlJc w:val="left"/>
+      <w:pPr>
+        <w:ind w:left="2880" w:hanging="360"/>
+      </w:pPr>
+    </w:lvl>
+    <w:lvl w:ilvl="4" w:tplc="04090019" w:tentative="1">
+      <w:start w:val="1"/>
+      <w:numFmt w:val="lowerLetter"/>
+      <w:lvlText w:val="%5."/>
+      <w:lvlJc w:val="left"/>
+      <w:pPr>
+        <w:ind w:left="3600" w:hanging="360"/>
+      </w:pPr>
+    </w:lvl>
+    <w:lvl w:ilvl="5" w:tplc="0409001B" w:tentative="1">
+      <w:start w:val="1"/>
+      <w:numFmt w:val="lowerRoman"/>
+      <w:lvlText w:val="%6."/>
+      <w:lvlJc w:val="right"/>
+      <w:pPr>
+        <w:ind w:left="4320" w:hanging="180"/>
+      </w:pPr>
+    </w:lvl>
+    <w:lvl w:ilvl="6" w:tplc="0409000F" w:tentative="1">
+      <w:start w:val="1"/>
+      <w:numFmt w:val="decimal"/>
+      <w:lvlText w:val="%7."/>
+      <w:lvlJc w:val="left"/>
+      <w:pPr>
+        <w:ind w:left="5040" w:hanging="360"/>
+      </w:pPr>
+    </w:lvl>
+    <w:lvl w:ilvl="7" w:tplc="04090019" w:tentative="1">
+      <w:start w:val="1"/>
+      <w:numFmt w:val="lowerLetter"/>
+      <w:lvlText w:val="%8."/>
+      <w:lvlJc w:val="left"/>
+      <w:pPr>
+        <w:ind w:left="5760" w:hanging="360"/>
+      </w:pPr>
+    </w:lvl>
+    <w:lvl w:ilvl="8" w:tplc="0409001B" w:tentative="1">
+      <w:start w:val="1"/>
+      <w:numFmt w:val="lowerRoman"/>
+      <w:lvlText w:val="%9."/>
+      <w:lvlJc w:val="right"/>
+      <w:pPr>
+        <w:ind w:left="6480" w:hanging="180"/>
+      </w:pPr>
+    </w:lvl>
+  </w:abstractNum>
+  <w:abstractNum w:abstractNumId="1">
     <w:nsid w:val="75865AC9"/>
     <w:multiLevelType w:val="hybridMultilevel"/>
     <w:tmpl w:val="122A50A6"/>
@@ -7614,7 +6486,7 @@
       </w:pPr>
     </w:lvl>
   </w:abstractNum>
-  <w:abstractNum w:abstractNumId="1">
+  <w:abstractNum w:abstractNumId="2">
     <w:nsid w:val="7BED059F"/>
     <w:multiLevelType w:val="hybridMultilevel"/>
     <w:tmpl w:val="7BC4AFC0"/>
@@ -7701,10 +6573,13 @@
     </w:lvl>
   </w:abstractNum>
   <w:num w:numId="1">
-    <w:abstractNumId w:val="0"/>
+    <w:abstractNumId w:val="1"/>
   </w:num>
   <w:num w:numId="2">
-    <w:abstractNumId w:val="1"/>
+    <w:abstractNumId w:val="2"/>
+  </w:num>
+  <w:num w:numId="3">
+    <w:abstractNumId w:val="0"/>
   </w:num>
 </w:numbering>
 </file>
@@ -8452,7 +7327,7 @@
 </file>
 
 <file path=customXml/itemProps1.xml><?xml version="1.0" encoding="utf-8"?>
-<ds:datastoreItem xmlns:ds="http://schemas.openxmlformats.org/officeDocument/2006/customXml" ds:itemID="{68FD1563-8C29-444C-96FC-41BF1751EB0C}">
+<ds:datastoreItem xmlns:ds="http://schemas.openxmlformats.org/officeDocument/2006/customXml" ds:itemID="{12623951-6F7A-4B35-9E2D-5D81AF0AEDAE}">
   <ds:schemaRefs>
     <ds:schemaRef ds:uri="http://schemas.openxmlformats.org/officeDocument/2006/bibliography"/>
   </ds:schemaRefs>

</xml_diff>